<commit_message>
bao cao y 2
</commit_message>
<xml_diff>
--- a/L05.docx
+++ b/L05.docx
@@ -1,6 +1,6 @@
 
 <file path=word/document.xml><?xml version="1.0" encoding="utf-8"?>
-<w:document xmlns:wpc="http://schemas.microsoft.com/office/word/2010/wordprocessingCanvas" xmlns:cx="http://schemas.microsoft.com/office/drawing/2014/chartex" xmlns:cx1="http://schemas.microsoft.com/office/drawing/2015/9/8/chartex" xmlns:mc="http://schemas.openxmlformats.org/markup-compatibility/2006" xmlns:o="urn:schemas-microsoft-com:office:office" xmlns:r="http://schemas.openxmlformats.org/officeDocument/2006/relationships" xmlns:m="http://schemas.openxmlformats.org/officeDocument/2006/math" xmlns:v="urn:schemas-microsoft-com:vml" xmlns:wp14="http://schemas.microsoft.com/office/word/2010/wordprocessingDrawing" xmlns:wp="http://schemas.openxmlformats.org/drawingml/2006/wordprocessingDrawing" xmlns:w10="urn:schemas-microsoft-com:office:word" xmlns:w="http://schemas.openxmlformats.org/wordprocessingml/2006/main" xmlns:w14="http://schemas.microsoft.com/office/word/2010/wordml" xmlns:w15="http://schemas.microsoft.com/office/word/2012/wordml" xmlns:w16se="http://schemas.microsoft.com/office/word/2015/wordml/symex" xmlns:wpg="http://schemas.microsoft.com/office/word/2010/wordprocessingGroup" xmlns:wpi="http://schemas.microsoft.com/office/word/2010/wordprocessingInk" xmlns:wne="http://schemas.microsoft.com/office/word/2006/wordml" xmlns:wps="http://schemas.microsoft.com/office/word/2010/wordprocessingShape" mc:Ignorable="w14 w15 w16se wp14">
+<w:document xmlns:wpc="http://schemas.microsoft.com/office/word/2010/wordprocessingCanvas" xmlns:cx="http://schemas.microsoft.com/office/drawing/2014/chartex" xmlns:mc="http://schemas.openxmlformats.org/markup-compatibility/2006" xmlns:o="urn:schemas-microsoft-com:office:office" xmlns:r="http://schemas.openxmlformats.org/officeDocument/2006/relationships" xmlns:m="http://schemas.openxmlformats.org/officeDocument/2006/math" xmlns:v="urn:schemas-microsoft-com:vml" xmlns:wp14="http://schemas.microsoft.com/office/word/2010/wordprocessingDrawing" xmlns:wp="http://schemas.openxmlformats.org/drawingml/2006/wordprocessingDrawing" xmlns:w10="urn:schemas-microsoft-com:office:word" xmlns:w="http://schemas.openxmlformats.org/wordprocessingml/2006/main" xmlns:w14="http://schemas.microsoft.com/office/word/2010/wordml" xmlns:w15="http://schemas.microsoft.com/office/word/2012/wordml" xmlns:w16se="http://schemas.microsoft.com/office/word/2015/wordml/symex" xmlns:wpg="http://schemas.microsoft.com/office/word/2010/wordprocessingGroup" xmlns:wpi="http://schemas.microsoft.com/office/word/2010/wordprocessingInk" xmlns:wne="http://schemas.microsoft.com/office/word/2006/wordml" xmlns:wps="http://schemas.microsoft.com/office/word/2010/wordprocessingShape" mc:Ignorable="w14 w15 w16se wp14">
   <w:body>
     <w:p>
       <w:pPr>
@@ -362,8 +362,6 @@
               </w:rPr>
               <w:t>50%</w:t>
             </w:r>
-            <w:bookmarkStart w:id="0" w:name="_GoBack"/>
-            <w:bookmarkEnd w:id="0"/>
           </w:p>
         </w:tc>
       </w:tr>
@@ -1155,6 +1153,123 @@
     </w:p>
     <w:p>
       <w:pPr>
+        <w:numPr>
+          <w:ilvl w:val="0"/>
+          <w:numId w:val="12"/>
+        </w:numPr>
+        <w:shd w:val="clear" w:color="auto" w:fill="FFFFFF"/>
+        <w:spacing w:after="0" w:line="240" w:lineRule="auto"/>
+        <w:ind w:left="0"/>
+        <w:textAlignment w:val="baseline"/>
+        <w:rPr>
+          <w:rFonts w:asciiTheme="majorHAnsi" w:eastAsia="Times New Roman" w:hAnsiTheme="majorHAnsi" w:cstheme="majorHAnsi"/>
+          <w:color w:val="656565"/>
+          <w:sz w:val="28"/>
+          <w:szCs w:val="28"/>
+          <w:lang w:val="en-US"/>
+        </w:rPr>
+      </w:pPr>
+      <w:r>
+        <w:rPr>
+          <w:rFonts w:asciiTheme="majorHAnsi" w:eastAsia="Times New Roman" w:hAnsiTheme="majorHAnsi" w:cstheme="majorHAnsi"/>
+          <w:color w:val="656565"/>
+          <w:sz w:val="28"/>
+          <w:szCs w:val="28"/>
+          <w:lang w:val="en-US"/>
+        </w:rPr>
+        <w:lastRenderedPageBreak/>
+        <w:t>Xen là một giám sát máy ảo (VMM) cung cấp dịch vụ cho phép nhiều hệ điều hành máy tính thực thi trên cùng phần cứng máy tính một cách đồng thời.</w:t>
+      </w:r>
+    </w:p>
+    <w:p>
+      <w:pPr>
+        <w:numPr>
+          <w:ilvl w:val="0"/>
+          <w:numId w:val="12"/>
+        </w:numPr>
+        <w:shd w:val="clear" w:color="auto" w:fill="FFFFFF"/>
+        <w:spacing w:after="0" w:line="240" w:lineRule="auto"/>
+        <w:ind w:left="0"/>
+        <w:textAlignment w:val="baseline"/>
+        <w:rPr>
+          <w:rFonts w:asciiTheme="majorHAnsi" w:eastAsia="Times New Roman" w:hAnsiTheme="majorHAnsi" w:cstheme="majorHAnsi"/>
+          <w:color w:val="656565"/>
+          <w:sz w:val="28"/>
+          <w:szCs w:val="28"/>
+          <w:lang w:val="en-US"/>
+        </w:rPr>
+      </w:pPr>
+      <w:r>
+        <w:rPr>
+          <w:rFonts w:asciiTheme="majorHAnsi" w:eastAsia="Times New Roman" w:hAnsiTheme="majorHAnsi" w:cstheme="majorHAnsi"/>
+          <w:color w:val="656565"/>
+          <w:sz w:val="28"/>
+          <w:szCs w:val="28"/>
+          <w:lang w:val="en-US"/>
+        </w:rPr>
+        <w:t>Bản đầu tiên phát triển bởi Viện nghiên cứu máy tính trường Đại học Cambridge</w:t>
+      </w:r>
+    </w:p>
+    <w:p>
+      <w:pPr>
+        <w:numPr>
+          <w:ilvl w:val="0"/>
+          <w:numId w:val="12"/>
+        </w:numPr>
+        <w:shd w:val="clear" w:color="auto" w:fill="FFFFFF"/>
+        <w:spacing w:after="0" w:line="240" w:lineRule="auto"/>
+        <w:ind w:left="0"/>
+        <w:textAlignment w:val="baseline"/>
+        <w:rPr>
+          <w:rFonts w:asciiTheme="majorHAnsi" w:eastAsia="Times New Roman" w:hAnsiTheme="majorHAnsi" w:cstheme="majorHAnsi"/>
+          <w:color w:val="656565"/>
+          <w:sz w:val="28"/>
+          <w:szCs w:val="28"/>
+          <w:lang w:val="en-US"/>
+        </w:rPr>
+      </w:pPr>
+      <w:r>
+        <w:rPr>
+          <w:rFonts w:asciiTheme="majorHAnsi" w:eastAsia="Times New Roman" w:hAnsiTheme="majorHAnsi" w:cstheme="majorHAnsi"/>
+          <w:color w:val="656565"/>
+          <w:sz w:val="28"/>
+          <w:szCs w:val="28"/>
+          <w:lang w:val="en-US"/>
+        </w:rPr>
+        <w:t>Từ 2010 XEN là mã nguồn mở bản quyền của GNU General Public License (GPLv2)</w:t>
+      </w:r>
+    </w:p>
+    <w:p>
+      <w:pPr>
+        <w:numPr>
+          <w:ilvl w:val="0"/>
+          <w:numId w:val="12"/>
+        </w:numPr>
+        <w:shd w:val="clear" w:color="auto" w:fill="FFFFFF"/>
+        <w:spacing w:after="0" w:line="240" w:lineRule="auto"/>
+        <w:ind w:left="0"/>
+        <w:textAlignment w:val="baseline"/>
+        <w:rPr>
+          <w:rFonts w:asciiTheme="majorHAnsi" w:eastAsia="Times New Roman" w:hAnsiTheme="majorHAnsi" w:cstheme="majorHAnsi"/>
+          <w:color w:val="656565"/>
+          <w:sz w:val="28"/>
+          <w:szCs w:val="28"/>
+          <w:lang w:val="en-US"/>
+        </w:rPr>
+      </w:pPr>
+      <w:r>
+        <w:rPr>
+          <w:rFonts w:asciiTheme="majorHAnsi" w:eastAsia="Times New Roman" w:hAnsiTheme="majorHAnsi" w:cstheme="majorHAnsi"/>
+          <w:color w:val="656565"/>
+          <w:sz w:val="28"/>
+          <w:szCs w:val="28"/>
+          <w:lang w:val="en-US"/>
+        </w:rPr>
+        <w:t>XEN khả dụng cho các kiến trúc máy tính IA-32, x86-64, Itanium và ARM., chủ yếu hỗ trợ Linux-kernel</w:t>
+      </w:r>
+    </w:p>
+    <w:p>
+      <w:pPr>
         <w:pStyle w:val="ListParagraph"/>
         <w:spacing w:line="312" w:lineRule="auto"/>
         <w:ind w:left="1080"/>
@@ -1165,6 +1280,19 @@
           <w:lang w:val="en-US"/>
         </w:rPr>
       </w:pPr>
+    </w:p>
+    <w:p>
+      <w:pPr>
+        <w:pStyle w:val="ListParagraph"/>
+        <w:spacing w:line="312" w:lineRule="auto"/>
+        <w:ind w:left="1080"/>
+        <w:rPr>
+          <w:rFonts w:asciiTheme="majorHAnsi" w:hAnsiTheme="majorHAnsi" w:cstheme="majorHAnsi"/>
+          <w:sz w:val="28"/>
+          <w:szCs w:val="28"/>
+          <w:lang w:val="en-US"/>
+        </w:rPr>
+      </w:pPr>
       <w:r>
         <w:rPr>
           <w:rFonts w:asciiTheme="majorHAnsi" w:hAnsiTheme="majorHAnsi" w:cstheme="majorHAnsi"/>
@@ -1174,6 +1302,1238 @@
         </w:rPr>
         <w:t>- Kiến trúc và công nghệ ảo hóa</w:t>
       </w:r>
+      <w:r>
+        <w:rPr>
+          <w:rFonts w:asciiTheme="majorHAnsi" w:hAnsiTheme="majorHAnsi" w:cstheme="majorHAnsi"/>
+          <w:sz w:val="28"/>
+          <w:szCs w:val="28"/>
+          <w:lang w:val="en-US"/>
+        </w:rPr>
+        <w:t>?</w:t>
+      </w:r>
+      <w:bookmarkStart w:id="0" w:name="_GoBack"/>
+      <w:bookmarkEnd w:id="0"/>
+    </w:p>
+    <w:p>
+      <w:pPr>
+        <w:pStyle w:val="ListParagraph"/>
+        <w:spacing w:line="312" w:lineRule="auto"/>
+        <w:ind w:left="1080" w:firstLine="360"/>
+        <w:rPr>
+          <w:rFonts w:asciiTheme="majorHAnsi" w:hAnsiTheme="majorHAnsi" w:cstheme="majorHAnsi"/>
+          <w:sz w:val="28"/>
+          <w:szCs w:val="28"/>
+          <w:lang w:val="en-US"/>
+        </w:rPr>
+      </w:pPr>
+      <w:r>
+        <w:rPr>
+          <w:rFonts w:asciiTheme="majorHAnsi" w:hAnsiTheme="majorHAnsi" w:cstheme="majorHAnsi"/>
+          <w:sz w:val="28"/>
+          <w:szCs w:val="28"/>
+          <w:lang w:val="en-US"/>
+        </w:rPr>
+        <w:t>+ kiến trúc của xen</w:t>
+      </w:r>
+    </w:p>
+    <w:p>
+      <w:pPr>
+        <w:pStyle w:val="ListParagraph"/>
+        <w:spacing w:line="312" w:lineRule="auto"/>
+        <w:ind w:left="1080" w:firstLine="360"/>
+        <w:rPr>
+          <w:rFonts w:asciiTheme="majorHAnsi" w:hAnsiTheme="majorHAnsi" w:cstheme="majorHAnsi"/>
+          <w:sz w:val="28"/>
+          <w:szCs w:val="28"/>
+          <w:lang w:val="en-US"/>
+        </w:rPr>
+      </w:pPr>
+    </w:p>
+    <w:p>
+      <w:pPr>
+        <w:pStyle w:val="ListParagraph"/>
+        <w:spacing w:line="312" w:lineRule="auto"/>
+        <w:ind w:left="1080"/>
+        <w:rPr>
+          <w:rFonts w:asciiTheme="majorHAnsi" w:hAnsiTheme="majorHAnsi" w:cstheme="majorHAnsi"/>
+          <w:sz w:val="28"/>
+          <w:szCs w:val="28"/>
+          <w:lang w:val="en-US"/>
+        </w:rPr>
+      </w:pPr>
+      <w:r>
+        <w:rPr>
+          <w:noProof/>
+          <w:lang w:val="en-US"/>
+        </w:rPr>
+        <w:drawing>
+          <wp:inline distT="0" distB="0" distL="0" distR="0" wp14:anchorId="49C92613" wp14:editId="44C68B4E">
+            <wp:extent cx="4678680" cy="3390900"/>
+            <wp:effectExtent l="0" t="0" r="7620" b="0"/>
+            <wp:docPr id="1" name="Picture 1" descr="https://kysumang.files.wordpress.com/2013/11/41.jpg"/>
+            <wp:cNvGraphicFramePr>
+              <a:graphicFrameLocks xmlns:a="http://schemas.openxmlformats.org/drawingml/2006/main" noChangeAspect="1"/>
+            </wp:cNvGraphicFramePr>
+            <a:graphic xmlns:a="http://schemas.openxmlformats.org/drawingml/2006/main">
+              <a:graphicData uri="http://schemas.openxmlformats.org/drawingml/2006/picture">
+                <pic:pic xmlns:pic="http://schemas.openxmlformats.org/drawingml/2006/picture">
+                  <pic:nvPicPr>
+                    <pic:cNvPr id="0" name="Picture 1" descr="https://kysumang.files.wordpress.com/2013/11/41.jpg"/>
+                    <pic:cNvPicPr>
+                      <a:picLocks noChangeAspect="1" noChangeArrowheads="1"/>
+                    </pic:cNvPicPr>
+                  </pic:nvPicPr>
+                  <pic:blipFill>
+                    <a:blip r:embed="rId6">
+                      <a:extLst>
+                        <a:ext uri="{28A0092B-C50C-407E-A947-70E740481C1C}">
+                          <a14:useLocalDpi xmlns:a14="http://schemas.microsoft.com/office/drawing/2010/main" val="0"/>
+                        </a:ext>
+                      </a:extLst>
+                    </a:blip>
+                    <a:srcRect/>
+                    <a:stretch>
+                      <a:fillRect/>
+                    </a:stretch>
+                  </pic:blipFill>
+                  <pic:spPr bwMode="auto">
+                    <a:xfrm>
+                      <a:off x="0" y="0"/>
+                      <a:ext cx="4678680" cy="3390900"/>
+                    </a:xfrm>
+                    <a:prstGeom prst="rect">
+                      <a:avLst/>
+                    </a:prstGeom>
+                    <a:noFill/>
+                    <a:ln>
+                      <a:noFill/>
+                    </a:ln>
+                  </pic:spPr>
+                </pic:pic>
+              </a:graphicData>
+            </a:graphic>
+          </wp:inline>
+        </w:drawing>
+      </w:r>
+    </w:p>
+    <w:p>
+      <w:pPr>
+        <w:pStyle w:val="ListParagraph"/>
+        <w:spacing w:line="312" w:lineRule="auto"/>
+        <w:ind w:left="1080"/>
+        <w:rPr>
+          <w:rFonts w:asciiTheme="majorHAnsi" w:hAnsiTheme="majorHAnsi" w:cstheme="majorHAnsi"/>
+          <w:sz w:val="28"/>
+          <w:szCs w:val="28"/>
+          <w:lang w:val="en-US"/>
+        </w:rPr>
+      </w:pPr>
+    </w:p>
+    <w:p>
+      <w:pPr>
+        <w:numPr>
+          <w:ilvl w:val="0"/>
+          <w:numId w:val="13"/>
+        </w:numPr>
+        <w:shd w:val="clear" w:color="auto" w:fill="FFFFFF"/>
+        <w:spacing w:after="0" w:line="240" w:lineRule="auto"/>
+        <w:ind w:left="0"/>
+        <w:textAlignment w:val="baseline"/>
+        <w:rPr>
+          <w:rFonts w:ascii="inherit" w:eastAsia="Times New Roman" w:hAnsi="inherit" w:cs="Arial"/>
+          <w:color w:val="656565"/>
+          <w:sz w:val="28"/>
+          <w:szCs w:val="28"/>
+          <w:lang w:val="en-US"/>
+        </w:rPr>
+      </w:pPr>
+      <w:r>
+        <w:rPr>
+          <w:rFonts w:ascii="inherit" w:eastAsia="Times New Roman" w:hAnsi="inherit" w:cs="Arial"/>
+          <w:color w:val="656565"/>
+          <w:sz w:val="28"/>
+          <w:szCs w:val="28"/>
+          <w:lang w:val="en-US"/>
+        </w:rPr>
+        <w:t>Console: giao diện điều khiển, cấu hình, khởi động, giám sát, quản trị của XEN</w:t>
+      </w:r>
+    </w:p>
+    <w:p>
+      <w:pPr>
+        <w:numPr>
+          <w:ilvl w:val="0"/>
+          <w:numId w:val="13"/>
+        </w:numPr>
+        <w:shd w:val="clear" w:color="auto" w:fill="FFFFFF"/>
+        <w:spacing w:after="0" w:line="240" w:lineRule="auto"/>
+        <w:ind w:left="0"/>
+        <w:textAlignment w:val="baseline"/>
+        <w:rPr>
+          <w:rFonts w:ascii="inherit" w:eastAsia="Times New Roman" w:hAnsi="inherit" w:cs="Arial"/>
+          <w:color w:val="656565"/>
+          <w:sz w:val="28"/>
+          <w:szCs w:val="28"/>
+          <w:lang w:val="en-US"/>
+        </w:rPr>
+      </w:pPr>
+      <w:r>
+        <w:rPr>
+          <w:rFonts w:ascii="inherit" w:eastAsia="Times New Roman" w:hAnsi="inherit" w:cs="Arial"/>
+          <w:color w:val="656565"/>
+          <w:sz w:val="28"/>
+          <w:szCs w:val="28"/>
+          <w:lang w:val="en-US"/>
+        </w:rPr>
+        <w:t>Control Domain ( DOM0 ):</w:t>
+      </w:r>
+    </w:p>
+    <w:p>
+      <w:pPr>
+        <w:numPr>
+          <w:ilvl w:val="1"/>
+          <w:numId w:val="13"/>
+        </w:numPr>
+        <w:shd w:val="clear" w:color="auto" w:fill="FFFFFF"/>
+        <w:spacing w:after="0" w:line="240" w:lineRule="auto"/>
+        <w:ind w:left="300"/>
+        <w:textAlignment w:val="baseline"/>
+        <w:rPr>
+          <w:rFonts w:ascii="inherit" w:eastAsia="Times New Roman" w:hAnsi="inherit" w:cs="Arial"/>
+          <w:color w:val="656565"/>
+          <w:sz w:val="28"/>
+          <w:szCs w:val="28"/>
+          <w:lang w:val="en-US"/>
+        </w:rPr>
+      </w:pPr>
+      <w:r>
+        <w:rPr>
+          <w:rFonts w:ascii="inherit" w:eastAsia="Times New Roman" w:hAnsi="inherit" w:cs="Arial"/>
+          <w:color w:val="656565"/>
+          <w:sz w:val="28"/>
+          <w:szCs w:val="28"/>
+          <w:lang w:val="en-US"/>
+        </w:rPr>
+        <w:t>Một máy ảo chuyên dụng có đặc quyền đặc biệt :</w:t>
+      </w:r>
+    </w:p>
+    <w:p>
+      <w:pPr>
+        <w:numPr>
+          <w:ilvl w:val="2"/>
+          <w:numId w:val="13"/>
+        </w:numPr>
+        <w:shd w:val="clear" w:color="auto" w:fill="FFFFFF"/>
+        <w:spacing w:after="0" w:line="240" w:lineRule="auto"/>
+        <w:ind w:left="600"/>
+        <w:textAlignment w:val="baseline"/>
+        <w:rPr>
+          <w:rFonts w:ascii="inherit" w:eastAsia="Times New Roman" w:hAnsi="inherit" w:cs="Arial"/>
+          <w:color w:val="656565"/>
+          <w:sz w:val="28"/>
+          <w:szCs w:val="28"/>
+          <w:lang w:val="en-US"/>
+        </w:rPr>
+      </w:pPr>
+      <w:r>
+        <w:rPr>
+          <w:rFonts w:ascii="inherit" w:eastAsia="Times New Roman" w:hAnsi="inherit" w:cs="Arial"/>
+          <w:color w:val="656565"/>
+          <w:sz w:val="28"/>
+          <w:szCs w:val="28"/>
+          <w:lang w:val="en-US"/>
+        </w:rPr>
+        <w:t>Khả năng truy cập phần cứng trực tiếp\</w:t>
+      </w:r>
+    </w:p>
+    <w:p>
+      <w:pPr>
+        <w:numPr>
+          <w:ilvl w:val="2"/>
+          <w:numId w:val="13"/>
+        </w:numPr>
+        <w:shd w:val="clear" w:color="auto" w:fill="FFFFFF"/>
+        <w:spacing w:after="0" w:line="240" w:lineRule="auto"/>
+        <w:ind w:left="600"/>
+        <w:textAlignment w:val="baseline"/>
+        <w:rPr>
+          <w:rFonts w:ascii="inherit" w:eastAsia="Times New Roman" w:hAnsi="inherit" w:cs="Arial"/>
+          <w:color w:val="656565"/>
+          <w:sz w:val="28"/>
+          <w:szCs w:val="28"/>
+          <w:lang w:val="en-US"/>
+        </w:rPr>
+      </w:pPr>
+      <w:r>
+        <w:rPr>
+          <w:rFonts w:ascii="inherit" w:eastAsia="Times New Roman" w:hAnsi="inherit" w:cs="Arial"/>
+          <w:color w:val="656565"/>
+          <w:sz w:val="28"/>
+          <w:szCs w:val="28"/>
+          <w:lang w:val="en-US"/>
+        </w:rPr>
+        <w:t>Xử lý tất cả các tuy cập vào chức năng I/O của hệ thống</w:t>
+      </w:r>
+    </w:p>
+    <w:p>
+      <w:pPr>
+        <w:numPr>
+          <w:ilvl w:val="2"/>
+          <w:numId w:val="13"/>
+        </w:numPr>
+        <w:shd w:val="clear" w:color="auto" w:fill="FFFFFF"/>
+        <w:spacing w:after="0" w:line="240" w:lineRule="auto"/>
+        <w:ind w:left="600"/>
+        <w:textAlignment w:val="baseline"/>
+        <w:rPr>
+          <w:rFonts w:ascii="inherit" w:eastAsia="Times New Roman" w:hAnsi="inherit" w:cs="Arial"/>
+          <w:color w:val="656565"/>
+          <w:sz w:val="28"/>
+          <w:szCs w:val="28"/>
+          <w:lang w:val="en-US"/>
+        </w:rPr>
+      </w:pPr>
+      <w:r>
+        <w:rPr>
+          <w:rFonts w:ascii="inherit" w:eastAsia="Times New Roman" w:hAnsi="inherit" w:cs="Arial"/>
+          <w:color w:val="656565"/>
+          <w:sz w:val="28"/>
+          <w:szCs w:val="28"/>
+          <w:lang w:val="en-US"/>
+        </w:rPr>
+        <w:t>Tương tác với máy ảo khác, cung cấp phân chia chính sách và cơ chế hoạt động</w:t>
+      </w:r>
+    </w:p>
+    <w:p>
+      <w:pPr>
+        <w:numPr>
+          <w:ilvl w:val="2"/>
+          <w:numId w:val="13"/>
+        </w:numPr>
+        <w:shd w:val="clear" w:color="auto" w:fill="FFFFFF"/>
+        <w:spacing w:after="0" w:line="240" w:lineRule="auto"/>
+        <w:ind w:left="600"/>
+        <w:textAlignment w:val="baseline"/>
+        <w:rPr>
+          <w:rFonts w:ascii="inherit" w:eastAsia="Times New Roman" w:hAnsi="inherit" w:cs="Arial"/>
+          <w:color w:val="656565"/>
+          <w:sz w:val="28"/>
+          <w:szCs w:val="28"/>
+          <w:lang w:val="en-US"/>
+        </w:rPr>
+      </w:pPr>
+      <w:r>
+        <w:rPr>
+          <w:rFonts w:ascii="inherit" w:eastAsia="Times New Roman" w:hAnsi="inherit" w:cs="Arial"/>
+          <w:color w:val="656565"/>
+          <w:sz w:val="28"/>
+          <w:szCs w:val="28"/>
+          <w:lang w:val="en-US"/>
+        </w:rPr>
+        <w:t>Toolstack: các ngăn điều khiển giúp người dùng quản lý việc tạo máy ảo, phá hủy, và cấu hình</w:t>
+      </w:r>
+    </w:p>
+    <w:p>
+      <w:pPr>
+        <w:numPr>
+          <w:ilvl w:val="2"/>
+          <w:numId w:val="13"/>
+        </w:numPr>
+        <w:shd w:val="clear" w:color="auto" w:fill="FFFFFF"/>
+        <w:spacing w:after="0" w:line="240" w:lineRule="auto"/>
+        <w:ind w:left="600"/>
+        <w:textAlignment w:val="baseline"/>
+        <w:rPr>
+          <w:rFonts w:ascii="inherit" w:eastAsia="Times New Roman" w:hAnsi="inherit" w:cs="Arial"/>
+          <w:color w:val="656565"/>
+          <w:sz w:val="28"/>
+          <w:szCs w:val="28"/>
+          <w:lang w:val="en-US"/>
+        </w:rPr>
+      </w:pPr>
+      <w:r>
+        <w:rPr>
+          <w:rFonts w:ascii="inherit" w:eastAsia="Times New Roman" w:hAnsi="inherit" w:cs="Arial"/>
+          <w:color w:val="656565"/>
+          <w:sz w:val="28"/>
+          <w:szCs w:val="28"/>
+          <w:lang w:val="en-US"/>
+        </w:rPr>
+        <w:t>Dom0 Kernel: Tùy thuộc vào bản Phân phối linux cài đặt XEN sẽ sử dung kernel của linux đó</w:t>
+      </w:r>
+    </w:p>
+    <w:p>
+      <w:pPr>
+        <w:numPr>
+          <w:ilvl w:val="0"/>
+          <w:numId w:val="13"/>
+        </w:numPr>
+        <w:shd w:val="clear" w:color="auto" w:fill="FFFFFF"/>
+        <w:spacing w:after="0" w:line="240" w:lineRule="auto"/>
+        <w:ind w:left="0"/>
+        <w:textAlignment w:val="baseline"/>
+        <w:rPr>
+          <w:rFonts w:ascii="inherit" w:eastAsia="Times New Roman" w:hAnsi="inherit" w:cs="Arial"/>
+          <w:color w:val="656565"/>
+          <w:sz w:val="28"/>
+          <w:szCs w:val="28"/>
+          <w:lang w:val="en-US"/>
+        </w:rPr>
+      </w:pPr>
+      <w:r>
+        <w:rPr>
+          <w:rFonts w:ascii="inherit" w:eastAsia="Times New Roman" w:hAnsi="inherit" w:cs="Arial"/>
+          <w:color w:val="656565"/>
+          <w:sz w:val="28"/>
+          <w:szCs w:val="28"/>
+          <w:lang w:val="en-US"/>
+        </w:rPr>
+        <w:t>Guest OS &amp; App: là những phiên bản hệ điều hành và ứng dụng được cài đặt trên lớp phần mềm quản lý XEN Hypervisor</w:t>
+      </w:r>
+    </w:p>
+    <w:p>
+      <w:pPr>
+        <w:numPr>
+          <w:ilvl w:val="0"/>
+          <w:numId w:val="13"/>
+        </w:numPr>
+        <w:shd w:val="clear" w:color="auto" w:fill="FFFFFF"/>
+        <w:spacing w:after="0" w:line="240" w:lineRule="auto"/>
+        <w:ind w:left="0"/>
+        <w:textAlignment w:val="baseline"/>
+        <w:rPr>
+          <w:rFonts w:ascii="inherit" w:eastAsia="Times New Roman" w:hAnsi="inherit" w:cs="Arial"/>
+          <w:color w:val="656565"/>
+          <w:sz w:val="28"/>
+          <w:szCs w:val="28"/>
+          <w:lang w:val="en-US"/>
+        </w:rPr>
+      </w:pPr>
+      <w:r>
+        <w:rPr>
+          <w:rFonts w:ascii="inherit" w:eastAsia="Times New Roman" w:hAnsi="inherit" w:cs="Arial"/>
+          <w:color w:val="656565"/>
+          <w:sz w:val="28"/>
+          <w:szCs w:val="28"/>
+          <w:lang w:val="en-US"/>
+        </w:rPr>
+        <w:t>XEN Hypervisor :</w:t>
+      </w:r>
+    </w:p>
+    <w:p>
+      <w:pPr>
+        <w:numPr>
+          <w:ilvl w:val="1"/>
+          <w:numId w:val="13"/>
+        </w:numPr>
+        <w:shd w:val="clear" w:color="auto" w:fill="FFFFFF"/>
+        <w:spacing w:after="0" w:line="240" w:lineRule="auto"/>
+        <w:ind w:left="300"/>
+        <w:textAlignment w:val="baseline"/>
+        <w:rPr>
+          <w:rFonts w:ascii="inherit" w:eastAsia="Times New Roman" w:hAnsi="inherit" w:cs="Arial"/>
+          <w:color w:val="656565"/>
+          <w:sz w:val="28"/>
+          <w:szCs w:val="28"/>
+          <w:lang w:val="en-US"/>
+        </w:rPr>
+      </w:pPr>
+      <w:r>
+        <w:rPr>
+          <w:rFonts w:ascii="inherit" w:eastAsia="Times New Roman" w:hAnsi="inherit" w:cs="Arial"/>
+          <w:color w:val="656565"/>
+          <w:sz w:val="28"/>
+          <w:szCs w:val="28"/>
+          <w:lang w:val="en-US"/>
+        </w:rPr>
+        <w:t>Là tên đặc biệt  ( &lt; 150.000 dòng mã )</w:t>
+      </w:r>
+    </w:p>
+    <w:p>
+      <w:pPr>
+        <w:numPr>
+          <w:ilvl w:val="1"/>
+          <w:numId w:val="13"/>
+        </w:numPr>
+        <w:shd w:val="clear" w:color="auto" w:fill="FFFFFF"/>
+        <w:spacing w:after="0" w:line="240" w:lineRule="auto"/>
+        <w:ind w:left="300"/>
+        <w:textAlignment w:val="baseline"/>
+        <w:rPr>
+          <w:rFonts w:ascii="inherit" w:eastAsia="Times New Roman" w:hAnsi="inherit" w:cs="Arial"/>
+          <w:color w:val="656565"/>
+          <w:sz w:val="28"/>
+          <w:szCs w:val="28"/>
+          <w:lang w:val="en-US"/>
+        </w:rPr>
+      </w:pPr>
+      <w:r>
+        <w:rPr>
+          <w:rFonts w:ascii="inherit" w:eastAsia="Times New Roman" w:hAnsi="inherit" w:cs="Arial"/>
+          <w:color w:val="656565"/>
+          <w:sz w:val="28"/>
+          <w:szCs w:val="28"/>
+          <w:lang w:val="en-US"/>
+        </w:rPr>
+        <w:t>Lớp phần mềm chạy trực tiếp trên phần cứng</w:t>
+      </w:r>
+    </w:p>
+    <w:p>
+      <w:pPr>
+        <w:numPr>
+          <w:ilvl w:val="1"/>
+          <w:numId w:val="13"/>
+        </w:numPr>
+        <w:shd w:val="clear" w:color="auto" w:fill="FFFFFF"/>
+        <w:spacing w:after="0" w:line="240" w:lineRule="auto"/>
+        <w:ind w:left="300"/>
+        <w:textAlignment w:val="baseline"/>
+        <w:rPr>
+          <w:rFonts w:ascii="inherit" w:eastAsia="Times New Roman" w:hAnsi="inherit" w:cs="Arial"/>
+          <w:color w:val="656565"/>
+          <w:sz w:val="28"/>
+          <w:szCs w:val="28"/>
+          <w:lang w:val="en-US"/>
+        </w:rPr>
+      </w:pPr>
+      <w:r>
+        <w:rPr>
+          <w:rFonts w:ascii="inherit" w:eastAsia="Times New Roman" w:hAnsi="inherit" w:cs="Arial"/>
+          <w:color w:val="656565"/>
+          <w:sz w:val="28"/>
+          <w:szCs w:val="28"/>
+          <w:lang w:val="en-US"/>
+        </w:rPr>
+        <w:t>Chịu trách nhiệm quản lý CPU, bộ nhớ , và ngắt</w:t>
+      </w:r>
+    </w:p>
+    <w:p>
+      <w:pPr>
+        <w:numPr>
+          <w:ilvl w:val="1"/>
+          <w:numId w:val="13"/>
+        </w:numPr>
+        <w:shd w:val="clear" w:color="auto" w:fill="FFFFFF"/>
+        <w:spacing w:after="0" w:line="240" w:lineRule="auto"/>
+        <w:ind w:left="300"/>
+        <w:textAlignment w:val="baseline"/>
+        <w:rPr>
+          <w:rFonts w:ascii="inherit" w:eastAsia="Times New Roman" w:hAnsi="inherit" w:cs="Arial"/>
+          <w:color w:val="656565"/>
+          <w:sz w:val="28"/>
+          <w:szCs w:val="28"/>
+          <w:lang w:val="en-US"/>
+        </w:rPr>
+      </w:pPr>
+      <w:r>
+        <w:rPr>
+          <w:rFonts w:ascii="inherit" w:eastAsia="Times New Roman" w:hAnsi="inherit" w:cs="Arial"/>
+          <w:color w:val="656565"/>
+          <w:sz w:val="28"/>
+          <w:szCs w:val="28"/>
+          <w:lang w:val="en-US"/>
+        </w:rPr>
+        <w:t>Mặc định cho phép user DOM0 đăng nhập và quản lý bật kỳ các Guest os nào .</w:t>
+      </w:r>
+    </w:p>
+    <w:p>
+      <w:pPr>
+        <w:shd w:val="clear" w:color="auto" w:fill="FFFFFF"/>
+        <w:spacing w:after="0" w:line="240" w:lineRule="auto"/>
+        <w:ind w:left="1440"/>
+        <w:textAlignment w:val="baseline"/>
+        <w:rPr>
+          <w:rFonts w:ascii="inherit" w:eastAsia="Times New Roman" w:hAnsi="inherit" w:cs="Arial"/>
+          <w:color w:val="656565"/>
+          <w:sz w:val="28"/>
+          <w:szCs w:val="28"/>
+          <w:lang w:val="en-US"/>
+        </w:rPr>
+      </w:pPr>
+    </w:p>
+    <w:p>
+      <w:pPr>
+        <w:shd w:val="clear" w:color="auto" w:fill="FFFFFF"/>
+        <w:spacing w:after="0" w:line="240" w:lineRule="auto"/>
+        <w:ind w:left="1440"/>
+        <w:textAlignment w:val="baseline"/>
+        <w:rPr>
+          <w:rFonts w:ascii="inherit" w:eastAsia="Times New Roman" w:hAnsi="inherit" w:cs="Arial"/>
+          <w:color w:val="656565"/>
+          <w:sz w:val="28"/>
+          <w:szCs w:val="28"/>
+          <w:lang w:val="en-US"/>
+        </w:rPr>
+      </w:pPr>
+      <w:r>
+        <w:rPr>
+          <w:rFonts w:ascii="inherit" w:eastAsia="Times New Roman" w:hAnsi="inherit" w:cs="Arial"/>
+          <w:color w:val="656565"/>
+          <w:sz w:val="28"/>
+          <w:szCs w:val="28"/>
+          <w:lang w:val="en-US"/>
+        </w:rPr>
+        <w:t>+ Công nghệ ảo hóa dùng trong XEN</w:t>
+      </w:r>
+    </w:p>
+    <w:p>
+      <w:pPr>
+        <w:numPr>
+          <w:ilvl w:val="0"/>
+          <w:numId w:val="14"/>
+        </w:numPr>
+        <w:shd w:val="clear" w:color="auto" w:fill="FFFFFF"/>
+        <w:spacing w:after="0" w:line="240" w:lineRule="auto"/>
+        <w:ind w:left="0"/>
+        <w:textAlignment w:val="baseline"/>
+        <w:rPr>
+          <w:rFonts w:ascii="inherit" w:eastAsia="Times New Roman" w:hAnsi="inherit" w:cs="Arial"/>
+          <w:color w:val="656565"/>
+          <w:sz w:val="28"/>
+          <w:szCs w:val="28"/>
+          <w:lang w:val="en-US"/>
+        </w:rPr>
+      </w:pPr>
+      <w:r>
+        <w:rPr>
+          <w:rFonts w:ascii="inherit" w:eastAsia="Times New Roman" w:hAnsi="inherit" w:cs="Arial"/>
+          <w:color w:val="656565"/>
+          <w:sz w:val="28"/>
+          <w:szCs w:val="28"/>
+          <w:lang w:val="en-US"/>
+        </w:rPr>
+        <w:lastRenderedPageBreak/>
+        <w:t>Full Virtualization (HVM)</w:t>
+      </w:r>
+    </w:p>
+    <w:p>
+      <w:pPr>
+        <w:numPr>
+          <w:ilvl w:val="0"/>
+          <w:numId w:val="14"/>
+        </w:numPr>
+        <w:shd w:val="clear" w:color="auto" w:fill="FFFFFF"/>
+        <w:spacing w:after="0" w:line="240" w:lineRule="auto"/>
+        <w:ind w:left="0"/>
+        <w:textAlignment w:val="baseline"/>
+        <w:rPr>
+          <w:rFonts w:ascii="inherit" w:eastAsia="Times New Roman" w:hAnsi="inherit" w:cs="Arial"/>
+          <w:color w:val="656565"/>
+          <w:sz w:val="28"/>
+          <w:szCs w:val="28"/>
+          <w:lang w:val="en-US"/>
+        </w:rPr>
+      </w:pPr>
+      <w:r>
+        <w:rPr>
+          <w:rFonts w:ascii="inherit" w:eastAsia="Times New Roman" w:hAnsi="inherit" w:cs="Arial"/>
+          <w:color w:val="656565"/>
+          <w:sz w:val="28"/>
+          <w:szCs w:val="28"/>
+          <w:lang w:val="en-US"/>
+        </w:rPr>
+        <w:t>Giải pháp đi theo chiều hướng đa nhân (multiple kernels) chạy song song, mỗi kernel chạy trên một máy ảo.</w:t>
+      </w:r>
+    </w:p>
+    <w:p>
+      <w:pPr>
+        <w:shd w:val="clear" w:color="auto" w:fill="FFFFFF"/>
+        <w:spacing w:after="0" w:line="240" w:lineRule="auto"/>
+        <w:textAlignment w:val="baseline"/>
+        <w:rPr>
+          <w:rFonts w:ascii="inherit" w:eastAsia="Times New Roman" w:hAnsi="inherit" w:cs="Arial"/>
+          <w:color w:val="656565"/>
+          <w:sz w:val="28"/>
+          <w:szCs w:val="28"/>
+          <w:lang w:val="en-US"/>
+        </w:rPr>
+      </w:pPr>
+    </w:p>
+    <w:p>
+      <w:pPr>
+        <w:shd w:val="clear" w:color="auto" w:fill="FFFFFF"/>
+        <w:spacing w:after="0" w:line="240" w:lineRule="auto"/>
+        <w:ind w:left="1440"/>
+        <w:textAlignment w:val="baseline"/>
+        <w:rPr>
+          <w:rFonts w:ascii="inherit" w:eastAsia="Times New Roman" w:hAnsi="inherit" w:cs="Arial"/>
+          <w:color w:val="656565"/>
+          <w:sz w:val="28"/>
+          <w:szCs w:val="28"/>
+          <w:lang w:val="en-US"/>
+        </w:rPr>
+      </w:pPr>
+      <w:r>
+        <w:rPr>
+          <w:noProof/>
+          <w:lang w:val="en-US"/>
+        </w:rPr>
+        <w:drawing>
+          <wp:inline distT="0" distB="0" distL="0" distR="0" wp14:anchorId="0FDB1877" wp14:editId="63463AA3">
+            <wp:extent cx="4655820" cy="2697480"/>
+            <wp:effectExtent l="0" t="0" r="0" b="7620"/>
+            <wp:docPr id="2" name="Picture 2" descr="https://kysumang.files.wordpress.com/2013/11/8.jpg"/>
+            <wp:cNvGraphicFramePr>
+              <a:graphicFrameLocks xmlns:a="http://schemas.openxmlformats.org/drawingml/2006/main" noChangeAspect="1"/>
+            </wp:cNvGraphicFramePr>
+            <a:graphic xmlns:a="http://schemas.openxmlformats.org/drawingml/2006/main">
+              <a:graphicData uri="http://schemas.openxmlformats.org/drawingml/2006/picture">
+                <pic:pic xmlns:pic="http://schemas.openxmlformats.org/drawingml/2006/picture">
+                  <pic:nvPicPr>
+                    <pic:cNvPr id="0" name="Picture 3" descr="https://kysumang.files.wordpress.com/2013/11/8.jpg"/>
+                    <pic:cNvPicPr>
+                      <a:picLocks noChangeAspect="1" noChangeArrowheads="1"/>
+                    </pic:cNvPicPr>
+                  </pic:nvPicPr>
+                  <pic:blipFill>
+                    <a:blip r:embed="rId7">
+                      <a:extLst>
+                        <a:ext uri="{28A0092B-C50C-407E-A947-70E740481C1C}">
+                          <a14:useLocalDpi xmlns:a14="http://schemas.microsoft.com/office/drawing/2010/main" val="0"/>
+                        </a:ext>
+                      </a:extLst>
+                    </a:blip>
+                    <a:srcRect/>
+                    <a:stretch>
+                      <a:fillRect/>
+                    </a:stretch>
+                  </pic:blipFill>
+                  <pic:spPr bwMode="auto">
+                    <a:xfrm>
+                      <a:off x="0" y="0"/>
+                      <a:ext cx="4655820" cy="2697480"/>
+                    </a:xfrm>
+                    <a:prstGeom prst="rect">
+                      <a:avLst/>
+                    </a:prstGeom>
+                    <a:noFill/>
+                    <a:ln>
+                      <a:noFill/>
+                    </a:ln>
+                  </pic:spPr>
+                </pic:pic>
+              </a:graphicData>
+            </a:graphic>
+          </wp:inline>
+        </w:drawing>
+      </w:r>
+    </w:p>
+    <w:p>
+      <w:pPr>
+        <w:shd w:val="clear" w:color="auto" w:fill="FFFFFF"/>
+        <w:spacing w:after="0" w:line="240" w:lineRule="auto"/>
+        <w:ind w:left="1440"/>
+        <w:textAlignment w:val="baseline"/>
+        <w:rPr>
+          <w:rFonts w:ascii="inherit" w:eastAsia="Times New Roman" w:hAnsi="inherit" w:cs="Arial"/>
+          <w:color w:val="656565"/>
+          <w:sz w:val="28"/>
+          <w:szCs w:val="28"/>
+          <w:lang w:val="en-US"/>
+        </w:rPr>
+      </w:pPr>
+    </w:p>
+    <w:p>
+      <w:pPr>
+        <w:pStyle w:val="NormalWeb"/>
+        <w:shd w:val="clear" w:color="auto" w:fill="FFFFFF"/>
+        <w:spacing w:before="0" w:beforeAutospacing="0" w:after="300" w:afterAutospacing="0"/>
+        <w:textAlignment w:val="baseline"/>
+        <w:rPr>
+          <w:rFonts w:ascii="Arial" w:hAnsi="Arial" w:cs="Arial"/>
+          <w:color w:val="656565"/>
+          <w:sz w:val="28"/>
+          <w:szCs w:val="28"/>
+        </w:rPr>
+      </w:pPr>
+      <w:r>
+        <w:rPr>
+          <w:rFonts w:ascii="inherit" w:hAnsi="inherit" w:cs="Arial"/>
+          <w:color w:val="656565"/>
+          <w:sz w:val="28"/>
+          <w:szCs w:val="28"/>
+        </w:rPr>
+        <w:t xml:space="preserve">+ </w:t>
+      </w:r>
+      <w:r>
+        <w:rPr>
+          <w:rFonts w:ascii="Arial" w:hAnsi="Arial" w:cs="Arial"/>
+          <w:color w:val="656565"/>
+          <w:sz w:val="28"/>
+          <w:szCs w:val="28"/>
+        </w:rPr>
+        <w:t>Ảo hóa song song ( Paravirtualization : PV )</w:t>
+      </w:r>
+    </w:p>
+    <w:p>
+      <w:pPr>
+        <w:numPr>
+          <w:ilvl w:val="0"/>
+          <w:numId w:val="15"/>
+        </w:numPr>
+        <w:shd w:val="clear" w:color="auto" w:fill="FFFFFF"/>
+        <w:spacing w:after="0" w:line="240" w:lineRule="auto"/>
+        <w:ind w:left="0"/>
+        <w:textAlignment w:val="baseline"/>
+        <w:rPr>
+          <w:rFonts w:ascii="inherit" w:eastAsia="Times New Roman" w:hAnsi="inherit" w:cs="Arial"/>
+          <w:color w:val="656565"/>
+          <w:sz w:val="28"/>
+          <w:szCs w:val="28"/>
+          <w:lang w:val="en-US"/>
+        </w:rPr>
+      </w:pPr>
+      <w:r>
+        <w:rPr>
+          <w:rFonts w:ascii="inherit" w:eastAsia="Times New Roman" w:hAnsi="inherit" w:cs="Arial"/>
+          <w:color w:val="656565"/>
+          <w:sz w:val="28"/>
+          <w:szCs w:val="28"/>
+          <w:lang w:val="en-US"/>
+        </w:rPr>
+        <w:t>Sử dụng một kernel đơn để quản lý các  server ảo và cho phép chúng chạy cùng một lúc.</w:t>
+      </w:r>
+    </w:p>
+    <w:p>
+      <w:pPr>
+        <w:shd w:val="clear" w:color="auto" w:fill="FFFFFF"/>
+        <w:spacing w:after="0" w:line="240" w:lineRule="auto"/>
+        <w:textAlignment w:val="baseline"/>
+        <w:rPr>
+          <w:rFonts w:ascii="inherit" w:eastAsia="Times New Roman" w:hAnsi="inherit" w:cs="Arial"/>
+          <w:color w:val="656565"/>
+          <w:sz w:val="24"/>
+          <w:szCs w:val="24"/>
+          <w:lang w:val="en-US"/>
+        </w:rPr>
+      </w:pPr>
+    </w:p>
+    <w:p>
+      <w:pPr>
+        <w:shd w:val="clear" w:color="auto" w:fill="FFFFFF"/>
+        <w:spacing w:after="0" w:line="240" w:lineRule="auto"/>
+        <w:ind w:left="1440"/>
+        <w:textAlignment w:val="baseline"/>
+        <w:rPr>
+          <w:rFonts w:ascii="inherit" w:eastAsia="Times New Roman" w:hAnsi="inherit" w:cs="Arial"/>
+          <w:color w:val="656565"/>
+          <w:sz w:val="28"/>
+          <w:szCs w:val="28"/>
+          <w:lang w:val="en-US"/>
+        </w:rPr>
+      </w:pPr>
+      <w:r>
+        <w:rPr>
+          <w:noProof/>
+          <w:lang w:val="en-US"/>
+        </w:rPr>
+        <w:drawing>
+          <wp:inline distT="0" distB="0" distL="0" distR="0" wp14:anchorId="18445BE7" wp14:editId="11867AD9">
+            <wp:extent cx="3649980" cy="2446020"/>
+            <wp:effectExtent l="0" t="0" r="7620" b="0"/>
+            <wp:docPr id="3" name="Picture 3" descr="https://kysumang.files.wordpress.com/2013/11/xenpv.png"/>
+            <wp:cNvGraphicFramePr>
+              <a:graphicFrameLocks xmlns:a="http://schemas.openxmlformats.org/drawingml/2006/main" noChangeAspect="1"/>
+            </wp:cNvGraphicFramePr>
+            <a:graphic xmlns:a="http://schemas.openxmlformats.org/drawingml/2006/main">
+              <a:graphicData uri="http://schemas.openxmlformats.org/drawingml/2006/picture">
+                <pic:pic xmlns:pic="http://schemas.openxmlformats.org/drawingml/2006/picture">
+                  <pic:nvPicPr>
+                    <pic:cNvPr id="0" name="Picture 5" descr="https://kysumang.files.wordpress.com/2013/11/xenpv.png"/>
+                    <pic:cNvPicPr>
+                      <a:picLocks noChangeAspect="1" noChangeArrowheads="1"/>
+                    </pic:cNvPicPr>
+                  </pic:nvPicPr>
+                  <pic:blipFill>
+                    <a:blip r:embed="rId8">
+                      <a:extLst>
+                        <a:ext uri="{28A0092B-C50C-407E-A947-70E740481C1C}">
+                          <a14:useLocalDpi xmlns:a14="http://schemas.microsoft.com/office/drawing/2010/main" val="0"/>
+                        </a:ext>
+                      </a:extLst>
+                    </a:blip>
+                    <a:srcRect/>
+                    <a:stretch>
+                      <a:fillRect/>
+                    </a:stretch>
+                  </pic:blipFill>
+                  <pic:spPr bwMode="auto">
+                    <a:xfrm>
+                      <a:off x="0" y="0"/>
+                      <a:ext cx="3649980" cy="2446020"/>
+                    </a:xfrm>
+                    <a:prstGeom prst="rect">
+                      <a:avLst/>
+                    </a:prstGeom>
+                    <a:noFill/>
+                    <a:ln>
+                      <a:noFill/>
+                    </a:ln>
+                  </pic:spPr>
+                </pic:pic>
+              </a:graphicData>
+            </a:graphic>
+          </wp:inline>
+        </w:drawing>
+      </w:r>
+    </w:p>
+    <w:p>
+      <w:pPr>
+        <w:shd w:val="clear" w:color="auto" w:fill="FFFFFF"/>
+        <w:spacing w:after="0" w:line="240" w:lineRule="auto"/>
+        <w:ind w:left="1440"/>
+        <w:textAlignment w:val="baseline"/>
+        <w:rPr>
+          <w:rFonts w:ascii="inherit" w:eastAsia="Times New Roman" w:hAnsi="inherit" w:cs="Arial"/>
+          <w:color w:val="656565"/>
+          <w:sz w:val="28"/>
+          <w:szCs w:val="28"/>
+          <w:lang w:val="en-US"/>
+        </w:rPr>
+      </w:pPr>
+    </w:p>
+    <w:p>
+      <w:pPr>
+        <w:pStyle w:val="NormalWeb"/>
+        <w:shd w:val="clear" w:color="auto" w:fill="FFFFFF"/>
+        <w:spacing w:before="0" w:beforeAutospacing="0" w:after="300" w:afterAutospacing="0"/>
+        <w:textAlignment w:val="baseline"/>
+        <w:rPr>
+          <w:rFonts w:ascii="Arial" w:hAnsi="Arial" w:cs="Arial"/>
+          <w:color w:val="656565"/>
+          <w:sz w:val="28"/>
+          <w:szCs w:val="28"/>
+        </w:rPr>
+      </w:pPr>
+      <w:r>
+        <w:rPr>
+          <w:rFonts w:ascii="inherit" w:hAnsi="inherit" w:cs="Arial"/>
+          <w:color w:val="656565"/>
+          <w:sz w:val="28"/>
+          <w:szCs w:val="28"/>
+        </w:rPr>
+        <w:t xml:space="preserve">+ </w:t>
+      </w:r>
+      <w:r>
+        <w:rPr>
+          <w:rFonts w:ascii="Arial" w:hAnsi="Arial" w:cs="Arial"/>
+          <w:color w:val="656565"/>
+          <w:sz w:val="28"/>
+          <w:szCs w:val="28"/>
+        </w:rPr>
+        <w:t>PV on HVM</w:t>
+      </w:r>
+    </w:p>
+    <w:p>
+      <w:pPr>
+        <w:numPr>
+          <w:ilvl w:val="0"/>
+          <w:numId w:val="16"/>
+        </w:numPr>
+        <w:shd w:val="clear" w:color="auto" w:fill="FFFFFF"/>
+        <w:spacing w:after="0" w:line="240" w:lineRule="auto"/>
+        <w:ind w:left="0"/>
+        <w:textAlignment w:val="baseline"/>
+        <w:rPr>
+          <w:rFonts w:ascii="inherit" w:eastAsia="Times New Roman" w:hAnsi="inherit" w:cs="Arial"/>
+          <w:color w:val="656565"/>
+          <w:sz w:val="28"/>
+          <w:szCs w:val="28"/>
+          <w:lang w:val="en-US"/>
+        </w:rPr>
+      </w:pPr>
+      <w:r>
+        <w:rPr>
+          <w:rFonts w:ascii="inherit" w:eastAsia="Times New Roman" w:hAnsi="inherit" w:cs="Arial"/>
+          <w:color w:val="656565"/>
+          <w:sz w:val="28"/>
+          <w:szCs w:val="28"/>
+          <w:lang w:val="en-US"/>
+        </w:rPr>
+        <w:t>Là trình điều khiển thiết bị paravirtual đặc biệt (PVHVM hoặc trình điều khiển PV-on-HVM).</w:t>
+      </w:r>
+    </w:p>
+    <w:p>
+      <w:pPr>
+        <w:numPr>
+          <w:ilvl w:val="0"/>
+          <w:numId w:val="16"/>
+        </w:numPr>
+        <w:shd w:val="clear" w:color="auto" w:fill="FFFFFF"/>
+        <w:spacing w:after="0" w:line="240" w:lineRule="auto"/>
+        <w:ind w:left="0"/>
+        <w:textAlignment w:val="baseline"/>
+        <w:rPr>
+          <w:rFonts w:ascii="inherit" w:eastAsia="Times New Roman" w:hAnsi="inherit" w:cs="Arial"/>
+          <w:color w:val="656565"/>
+          <w:sz w:val="28"/>
+          <w:szCs w:val="28"/>
+          <w:lang w:val="en-US"/>
+        </w:rPr>
+      </w:pPr>
+      <w:r>
+        <w:rPr>
+          <w:rFonts w:ascii="inherit" w:eastAsia="Times New Roman" w:hAnsi="inherit" w:cs="Arial"/>
+          <w:color w:val="656565"/>
+          <w:sz w:val="28"/>
+          <w:szCs w:val="28"/>
+          <w:lang w:val="en-US"/>
+        </w:rPr>
+        <w:t>Phương pháp:</w:t>
+      </w:r>
+    </w:p>
+    <w:p>
+      <w:pPr>
+        <w:numPr>
+          <w:ilvl w:val="1"/>
+          <w:numId w:val="16"/>
+        </w:numPr>
+        <w:shd w:val="clear" w:color="auto" w:fill="FFFFFF"/>
+        <w:spacing w:after="0" w:line="240" w:lineRule="auto"/>
+        <w:ind w:left="300"/>
+        <w:textAlignment w:val="baseline"/>
+        <w:rPr>
+          <w:rFonts w:ascii="inherit" w:eastAsia="Times New Roman" w:hAnsi="inherit" w:cs="Arial"/>
+          <w:color w:val="656565"/>
+          <w:sz w:val="28"/>
+          <w:szCs w:val="28"/>
+          <w:lang w:val="en-US"/>
+        </w:rPr>
+      </w:pPr>
+      <w:r>
+        <w:rPr>
+          <w:rFonts w:ascii="inherit" w:eastAsia="Times New Roman" w:hAnsi="inherit" w:cs="Arial"/>
+          <w:color w:val="656565"/>
+          <w:sz w:val="28"/>
+          <w:szCs w:val="28"/>
+          <w:lang w:val="en-US"/>
+        </w:rPr>
+        <w:t>Tối ưu hóa trình điều khiển PV cho môi trường HVM và bỏ qua các giả lập cho đĩa và IO mạng (disk and network IO)</w:t>
+      </w:r>
+    </w:p>
+    <w:p>
+      <w:pPr>
+        <w:numPr>
+          <w:ilvl w:val="1"/>
+          <w:numId w:val="16"/>
+        </w:numPr>
+        <w:shd w:val="clear" w:color="auto" w:fill="FFFFFF"/>
+        <w:spacing w:after="0" w:line="240" w:lineRule="auto"/>
+        <w:ind w:left="300"/>
+        <w:textAlignment w:val="baseline"/>
+        <w:rPr>
+          <w:rFonts w:ascii="inherit" w:eastAsia="Times New Roman" w:hAnsi="inherit" w:cs="Arial"/>
+          <w:color w:val="656565"/>
+          <w:sz w:val="28"/>
+          <w:szCs w:val="28"/>
+          <w:lang w:val="en-US"/>
+        </w:rPr>
+      </w:pPr>
+      <w:r>
+        <w:rPr>
+          <w:rFonts w:ascii="inherit" w:eastAsia="Times New Roman" w:hAnsi="inherit" w:cs="Arial"/>
+          <w:color w:val="656565"/>
+          <w:sz w:val="28"/>
+          <w:szCs w:val="28"/>
+          <w:lang w:val="en-US"/>
+        </w:rPr>
+        <w:t>Điều này có nghĩa rằng bạn có thể có được hiệu suất tối ưu trên hệ điều hành khách như Windows</w:t>
+      </w:r>
+    </w:p>
+    <w:p>
+      <w:pPr>
+        <w:numPr>
+          <w:ilvl w:val="1"/>
+          <w:numId w:val="16"/>
+        </w:numPr>
+        <w:shd w:val="clear" w:color="auto" w:fill="FFFFFF"/>
+        <w:spacing w:after="0" w:line="240" w:lineRule="auto"/>
+        <w:ind w:left="300"/>
+        <w:textAlignment w:val="baseline"/>
+        <w:rPr>
+          <w:rFonts w:ascii="inherit" w:eastAsia="Times New Roman" w:hAnsi="inherit" w:cs="Arial"/>
+          <w:color w:val="656565"/>
+          <w:sz w:val="28"/>
+          <w:szCs w:val="28"/>
+          <w:lang w:val="en-US"/>
+        </w:rPr>
+      </w:pPr>
+    </w:p>
+    <w:p>
+      <w:pPr>
+        <w:pStyle w:val="NormalWeb"/>
+        <w:shd w:val="clear" w:color="auto" w:fill="FFFFFF"/>
+        <w:spacing w:before="0" w:beforeAutospacing="0" w:after="300" w:afterAutospacing="0"/>
+        <w:textAlignment w:val="baseline"/>
+        <w:rPr>
+          <w:rFonts w:ascii="Arial" w:hAnsi="Arial" w:cs="Arial"/>
+          <w:color w:val="656565"/>
+          <w:sz w:val="28"/>
+          <w:szCs w:val="28"/>
+        </w:rPr>
+      </w:pPr>
+      <w:r>
+        <w:rPr>
+          <w:rFonts w:ascii="inherit" w:hAnsi="inherit" w:cs="Arial"/>
+          <w:color w:val="656565"/>
+          <w:sz w:val="28"/>
+          <w:szCs w:val="28"/>
+        </w:rPr>
+        <w:t xml:space="preserve">+ </w:t>
+      </w:r>
+      <w:r>
+        <w:rPr>
+          <w:rFonts w:ascii="Arial" w:hAnsi="Arial" w:cs="Arial"/>
+          <w:color w:val="656565"/>
+          <w:sz w:val="28"/>
+          <w:szCs w:val="28"/>
+        </w:rPr>
+        <w:t>PV in an HVM Container ( PVH) :</w:t>
+      </w:r>
+    </w:p>
+    <w:p>
+      <w:pPr>
+        <w:numPr>
+          <w:ilvl w:val="0"/>
+          <w:numId w:val="17"/>
+        </w:numPr>
+        <w:shd w:val="clear" w:color="auto" w:fill="FFFFFF"/>
+        <w:spacing w:after="0" w:line="240" w:lineRule="auto"/>
+        <w:ind w:left="0"/>
+        <w:textAlignment w:val="baseline"/>
+        <w:rPr>
+          <w:rFonts w:ascii="inherit" w:eastAsia="Times New Roman" w:hAnsi="inherit" w:cs="Arial"/>
+          <w:color w:val="656565"/>
+          <w:sz w:val="28"/>
+          <w:szCs w:val="28"/>
+          <w:lang w:val="en-US"/>
+        </w:rPr>
+      </w:pPr>
+      <w:r>
+        <w:rPr>
+          <w:rFonts w:ascii="inherit" w:eastAsia="Times New Roman" w:hAnsi="inherit" w:cs="Arial"/>
+          <w:color w:val="656565"/>
+          <w:sz w:val="28"/>
+          <w:szCs w:val="28"/>
+          <w:lang w:val="en-US"/>
+        </w:rPr>
+        <w:t>Một chế độ ảo hóa mới sẽ có mặt ở bản XEN 4.4</w:t>
+      </w:r>
+    </w:p>
+    <w:p>
+      <w:pPr>
+        <w:numPr>
+          <w:ilvl w:val="0"/>
+          <w:numId w:val="17"/>
+        </w:numPr>
+        <w:shd w:val="clear" w:color="auto" w:fill="FFFFFF"/>
+        <w:spacing w:after="0" w:line="240" w:lineRule="auto"/>
+        <w:ind w:left="0"/>
+        <w:textAlignment w:val="baseline"/>
+        <w:rPr>
+          <w:rFonts w:ascii="inherit" w:eastAsia="Times New Roman" w:hAnsi="inherit" w:cs="Arial"/>
+          <w:color w:val="656565"/>
+          <w:sz w:val="28"/>
+          <w:szCs w:val="28"/>
+          <w:lang w:val="en-US"/>
+        </w:rPr>
+      </w:pPr>
+      <w:r>
+        <w:rPr>
+          <w:rFonts w:ascii="inherit" w:eastAsia="Times New Roman" w:hAnsi="inherit" w:cs="Arial"/>
+          <w:color w:val="656565"/>
+          <w:sz w:val="28"/>
+          <w:szCs w:val="28"/>
+          <w:lang w:val="en-US"/>
+        </w:rPr>
+        <w:lastRenderedPageBreak/>
+        <w:t>Cơ chế:</w:t>
+      </w:r>
+    </w:p>
+    <w:p>
+      <w:pPr>
+        <w:numPr>
+          <w:ilvl w:val="1"/>
+          <w:numId w:val="17"/>
+        </w:numPr>
+        <w:shd w:val="clear" w:color="auto" w:fill="FFFFFF"/>
+        <w:spacing w:after="0" w:line="240" w:lineRule="auto"/>
+        <w:ind w:left="300"/>
+        <w:textAlignment w:val="baseline"/>
+        <w:rPr>
+          <w:rFonts w:ascii="inherit" w:eastAsia="Times New Roman" w:hAnsi="inherit" w:cs="Arial"/>
+          <w:color w:val="656565"/>
+          <w:sz w:val="28"/>
+          <w:szCs w:val="28"/>
+          <w:lang w:val="en-US"/>
+        </w:rPr>
+      </w:pPr>
+      <w:r>
+        <w:rPr>
+          <w:rFonts w:ascii="inherit" w:eastAsia="Times New Roman" w:hAnsi="inherit" w:cs="Arial"/>
+          <w:color w:val="656565"/>
+          <w:sz w:val="28"/>
+          <w:szCs w:val="28"/>
+          <w:lang w:val="en-US"/>
+        </w:rPr>
+        <w:t>Sử dụng trình điều khiển PV cho chế độ boot và I/O do đó bỏ qua phần giả lập BIOS</w:t>
+      </w:r>
+    </w:p>
+    <w:p>
+      <w:pPr>
+        <w:numPr>
+          <w:ilvl w:val="1"/>
+          <w:numId w:val="17"/>
+        </w:numPr>
+        <w:shd w:val="clear" w:color="auto" w:fill="FFFFFF"/>
+        <w:spacing w:after="0" w:line="240" w:lineRule="auto"/>
+        <w:ind w:left="300"/>
+        <w:textAlignment w:val="baseline"/>
+        <w:rPr>
+          <w:rFonts w:ascii="inherit" w:eastAsia="Times New Roman" w:hAnsi="inherit" w:cs="Arial"/>
+          <w:color w:val="656565"/>
+          <w:sz w:val="28"/>
+          <w:szCs w:val="28"/>
+          <w:lang w:val="en-US"/>
+        </w:rPr>
+      </w:pPr>
+      <w:r>
+        <w:rPr>
+          <w:rFonts w:ascii="inherit" w:eastAsia="Times New Roman" w:hAnsi="inherit" w:cs="Arial"/>
+          <w:color w:val="656565"/>
+          <w:sz w:val="28"/>
+          <w:szCs w:val="28"/>
+          <w:lang w:val="en-US"/>
+        </w:rPr>
+        <w:t>Sử dụng event channel do đó sẽ không giả lập APIC</w:t>
+      </w:r>
+    </w:p>
+    <w:p>
+      <w:pPr>
+        <w:shd w:val="clear" w:color="auto" w:fill="FFFFFF"/>
+        <w:spacing w:after="0" w:line="240" w:lineRule="auto"/>
+        <w:ind w:left="300"/>
+        <w:textAlignment w:val="baseline"/>
+        <w:rPr>
+          <w:rFonts w:ascii="inherit" w:eastAsia="Times New Roman" w:hAnsi="inherit" w:cs="Arial"/>
+          <w:color w:val="656565"/>
+          <w:sz w:val="24"/>
+          <w:szCs w:val="24"/>
+          <w:lang w:val="en-US"/>
+        </w:rPr>
+      </w:pPr>
+    </w:p>
+    <w:p>
+      <w:pPr>
+        <w:pStyle w:val="ListParagraph"/>
+        <w:spacing w:line="312" w:lineRule="auto"/>
+        <w:ind w:left="1080"/>
+        <w:rPr>
+          <w:rFonts w:asciiTheme="majorHAnsi" w:hAnsiTheme="majorHAnsi" w:cstheme="majorHAnsi"/>
+          <w:sz w:val="28"/>
+          <w:szCs w:val="28"/>
+          <w:lang w:val="en-US"/>
+        </w:rPr>
+      </w:pPr>
     </w:p>
     <w:p>
       <w:pPr>
@@ -1197,7 +2557,6 @@
           <w:szCs w:val="28"/>
           <w:lang w:val="en-US"/>
         </w:rPr>
-        <w:lastRenderedPageBreak/>
         <w:t xml:space="preserve">Hoạt động của AAA </w:t>
       </w:r>
       <w:r>
@@ -1311,7 +2670,7 @@
 </file>
 
 <file path=word/numbering.xml><?xml version="1.0" encoding="utf-8"?>
-<w:numbering xmlns:wpc="http://schemas.microsoft.com/office/word/2010/wordprocessingCanvas" xmlns:cx="http://schemas.microsoft.com/office/drawing/2014/chartex" xmlns:cx1="http://schemas.microsoft.com/office/drawing/2015/9/8/chartex" xmlns:mc="http://schemas.openxmlformats.org/markup-compatibility/2006" xmlns:o="urn:schemas-microsoft-com:office:office" xmlns:r="http://schemas.openxmlformats.org/officeDocument/2006/relationships" xmlns:m="http://schemas.openxmlformats.org/officeDocument/2006/math" xmlns:v="urn:schemas-microsoft-com:vml" xmlns:wp14="http://schemas.microsoft.com/office/word/2010/wordprocessingDrawing" xmlns:wp="http://schemas.openxmlformats.org/drawingml/2006/wordprocessingDrawing" xmlns:w10="urn:schemas-microsoft-com:office:word" xmlns:w="http://schemas.openxmlformats.org/wordprocessingml/2006/main" xmlns:w14="http://schemas.microsoft.com/office/word/2010/wordml" xmlns:w15="http://schemas.microsoft.com/office/word/2012/wordml" xmlns:w16se="http://schemas.microsoft.com/office/word/2015/wordml/symex" xmlns:wpg="http://schemas.microsoft.com/office/word/2010/wordprocessingGroup" xmlns:wpi="http://schemas.microsoft.com/office/word/2010/wordprocessingInk" xmlns:wne="http://schemas.microsoft.com/office/word/2006/wordml" xmlns:wps="http://schemas.microsoft.com/office/word/2010/wordprocessingShape" mc:Ignorable="w14 w15 w16se wp14">
+<w:numbering xmlns:wpc="http://schemas.microsoft.com/office/word/2010/wordprocessingCanvas" xmlns:cx="http://schemas.microsoft.com/office/drawing/2014/chartex" xmlns:mc="http://schemas.openxmlformats.org/markup-compatibility/2006" xmlns:o="urn:schemas-microsoft-com:office:office" xmlns:r="http://schemas.openxmlformats.org/officeDocument/2006/relationships" xmlns:m="http://schemas.openxmlformats.org/officeDocument/2006/math" xmlns:v="urn:schemas-microsoft-com:vml" xmlns:wp14="http://schemas.microsoft.com/office/word/2010/wordprocessingDrawing" xmlns:wp="http://schemas.openxmlformats.org/drawingml/2006/wordprocessingDrawing" xmlns:w10="urn:schemas-microsoft-com:office:word" xmlns:w="http://schemas.openxmlformats.org/wordprocessingml/2006/main" xmlns:w14="http://schemas.microsoft.com/office/word/2010/wordml" xmlns:w15="http://schemas.microsoft.com/office/word/2012/wordml" xmlns:w16se="http://schemas.microsoft.com/office/word/2015/wordml/symex" xmlns:wpg="http://schemas.microsoft.com/office/word/2010/wordprocessingGroup" xmlns:wpi="http://schemas.microsoft.com/office/word/2010/wordprocessingInk" xmlns:wne="http://schemas.microsoft.com/office/word/2006/wordml" xmlns:wps="http://schemas.microsoft.com/office/word/2010/wordprocessingShape" mc:Ignorable="w14 w15 w16se wp14">
   <w:abstractNum w:abstractNumId="0" w15:restartNumberingAfterBreak="0">
     <w:nsid w:val="0DE35E8F"/>
     <w:multiLevelType w:val="hybridMultilevel"/>
@@ -1512,6 +2871,155 @@
     </w:lvl>
   </w:abstractNum>
   <w:abstractNum w:abstractNumId="2" w15:restartNumberingAfterBreak="0">
+    <w:nsid w:val="10454D2E"/>
+    <w:multiLevelType w:val="multilevel"/>
+    <w:tmpl w:val="40C2B3AA"/>
+    <w:lvl w:ilvl="0">
+      <w:start w:val="1"/>
+      <w:numFmt w:val="bullet"/>
+      <w:lvlText w:val=""/>
+      <w:lvlJc w:val="left"/>
+      <w:pPr>
+        <w:tabs>
+          <w:tab w:val="num" w:pos="720"/>
+        </w:tabs>
+        <w:ind w:left="720" w:hanging="360"/>
+      </w:pPr>
+      <w:rPr>
+        <w:rFonts w:ascii="Symbol" w:hAnsi="Symbol" w:hint="default"/>
+        <w:sz w:val="20"/>
+      </w:rPr>
+    </w:lvl>
+    <w:lvl w:ilvl="1" w:tentative="1">
+      <w:start w:val="1"/>
+      <w:numFmt w:val="bullet"/>
+      <w:lvlText w:val=""/>
+      <w:lvlJc w:val="left"/>
+      <w:pPr>
+        <w:tabs>
+          <w:tab w:val="num" w:pos="1440"/>
+        </w:tabs>
+        <w:ind w:left="1440" w:hanging="360"/>
+      </w:pPr>
+      <w:rPr>
+        <w:rFonts w:ascii="Symbol" w:hAnsi="Symbol" w:hint="default"/>
+        <w:sz w:val="20"/>
+      </w:rPr>
+    </w:lvl>
+    <w:lvl w:ilvl="2" w:tentative="1">
+      <w:start w:val="1"/>
+      <w:numFmt w:val="bullet"/>
+      <w:lvlText w:val=""/>
+      <w:lvlJc w:val="left"/>
+      <w:pPr>
+        <w:tabs>
+          <w:tab w:val="num" w:pos="2160"/>
+        </w:tabs>
+        <w:ind w:left="2160" w:hanging="360"/>
+      </w:pPr>
+      <w:rPr>
+        <w:rFonts w:ascii="Symbol" w:hAnsi="Symbol" w:hint="default"/>
+        <w:sz w:val="20"/>
+      </w:rPr>
+    </w:lvl>
+    <w:lvl w:ilvl="3" w:tentative="1">
+      <w:start w:val="1"/>
+      <w:numFmt w:val="bullet"/>
+      <w:lvlText w:val=""/>
+      <w:lvlJc w:val="left"/>
+      <w:pPr>
+        <w:tabs>
+          <w:tab w:val="num" w:pos="2880"/>
+        </w:tabs>
+        <w:ind w:left="2880" w:hanging="360"/>
+      </w:pPr>
+      <w:rPr>
+        <w:rFonts w:ascii="Symbol" w:hAnsi="Symbol" w:hint="default"/>
+        <w:sz w:val="20"/>
+      </w:rPr>
+    </w:lvl>
+    <w:lvl w:ilvl="4" w:tentative="1">
+      <w:start w:val="1"/>
+      <w:numFmt w:val="bullet"/>
+      <w:lvlText w:val=""/>
+      <w:lvlJc w:val="left"/>
+      <w:pPr>
+        <w:tabs>
+          <w:tab w:val="num" w:pos="3600"/>
+        </w:tabs>
+        <w:ind w:left="3600" w:hanging="360"/>
+      </w:pPr>
+      <w:rPr>
+        <w:rFonts w:ascii="Symbol" w:hAnsi="Symbol" w:hint="default"/>
+        <w:sz w:val="20"/>
+      </w:rPr>
+    </w:lvl>
+    <w:lvl w:ilvl="5" w:tentative="1">
+      <w:start w:val="1"/>
+      <w:numFmt w:val="bullet"/>
+      <w:lvlText w:val=""/>
+      <w:lvlJc w:val="left"/>
+      <w:pPr>
+        <w:tabs>
+          <w:tab w:val="num" w:pos="4320"/>
+        </w:tabs>
+        <w:ind w:left="4320" w:hanging="360"/>
+      </w:pPr>
+      <w:rPr>
+        <w:rFonts w:ascii="Symbol" w:hAnsi="Symbol" w:hint="default"/>
+        <w:sz w:val="20"/>
+      </w:rPr>
+    </w:lvl>
+    <w:lvl w:ilvl="6" w:tentative="1">
+      <w:start w:val="1"/>
+      <w:numFmt w:val="bullet"/>
+      <w:lvlText w:val=""/>
+      <w:lvlJc w:val="left"/>
+      <w:pPr>
+        <w:tabs>
+          <w:tab w:val="num" w:pos="5040"/>
+        </w:tabs>
+        <w:ind w:left="5040" w:hanging="360"/>
+      </w:pPr>
+      <w:rPr>
+        <w:rFonts w:ascii="Symbol" w:hAnsi="Symbol" w:hint="default"/>
+        <w:sz w:val="20"/>
+      </w:rPr>
+    </w:lvl>
+    <w:lvl w:ilvl="7" w:tentative="1">
+      <w:start w:val="1"/>
+      <w:numFmt w:val="bullet"/>
+      <w:lvlText w:val=""/>
+      <w:lvlJc w:val="left"/>
+      <w:pPr>
+        <w:tabs>
+          <w:tab w:val="num" w:pos="5760"/>
+        </w:tabs>
+        <w:ind w:left="5760" w:hanging="360"/>
+      </w:pPr>
+      <w:rPr>
+        <w:rFonts w:ascii="Symbol" w:hAnsi="Symbol" w:hint="default"/>
+        <w:sz w:val="20"/>
+      </w:rPr>
+    </w:lvl>
+    <w:lvl w:ilvl="8" w:tentative="1">
+      <w:start w:val="1"/>
+      <w:numFmt w:val="bullet"/>
+      <w:lvlText w:val=""/>
+      <w:lvlJc w:val="left"/>
+      <w:pPr>
+        <w:tabs>
+          <w:tab w:val="num" w:pos="6480"/>
+        </w:tabs>
+        <w:ind w:left="6480" w:hanging="360"/>
+      </w:pPr>
+      <w:rPr>
+        <w:rFonts w:ascii="Symbol" w:hAnsi="Symbol" w:hint="default"/>
+        <w:sz w:val="20"/>
+      </w:rPr>
+    </w:lvl>
+  </w:abstractNum>
+  <w:abstractNum w:abstractNumId="3" w15:restartNumberingAfterBreak="0">
     <w:nsid w:val="16307426"/>
     <w:multiLevelType w:val="multilevel"/>
     <w:tmpl w:val="EEC6AA2E"/>
@@ -1627,7 +3135,156 @@
       </w:rPr>
     </w:lvl>
   </w:abstractNum>
-  <w:abstractNum w:abstractNumId="3" w15:restartNumberingAfterBreak="0">
+  <w:abstractNum w:abstractNumId="4" w15:restartNumberingAfterBreak="0">
+    <w:nsid w:val="1A143579"/>
+    <w:multiLevelType w:val="multilevel"/>
+    <w:tmpl w:val="29B20AC8"/>
+    <w:lvl w:ilvl="0">
+      <w:start w:val="1"/>
+      <w:numFmt w:val="bullet"/>
+      <w:lvlText w:val=""/>
+      <w:lvlJc w:val="left"/>
+      <w:pPr>
+        <w:tabs>
+          <w:tab w:val="num" w:pos="720"/>
+        </w:tabs>
+        <w:ind w:left="720" w:hanging="360"/>
+      </w:pPr>
+      <w:rPr>
+        <w:rFonts w:ascii="Symbol" w:hAnsi="Symbol" w:hint="default"/>
+        <w:sz w:val="20"/>
+      </w:rPr>
+    </w:lvl>
+    <w:lvl w:ilvl="1" w:tentative="1">
+      <w:start w:val="1"/>
+      <w:numFmt w:val="bullet"/>
+      <w:lvlText w:val=""/>
+      <w:lvlJc w:val="left"/>
+      <w:pPr>
+        <w:tabs>
+          <w:tab w:val="num" w:pos="1440"/>
+        </w:tabs>
+        <w:ind w:left="1440" w:hanging="360"/>
+      </w:pPr>
+      <w:rPr>
+        <w:rFonts w:ascii="Symbol" w:hAnsi="Symbol" w:hint="default"/>
+        <w:sz w:val="20"/>
+      </w:rPr>
+    </w:lvl>
+    <w:lvl w:ilvl="2" w:tentative="1">
+      <w:start w:val="1"/>
+      <w:numFmt w:val="bullet"/>
+      <w:lvlText w:val=""/>
+      <w:lvlJc w:val="left"/>
+      <w:pPr>
+        <w:tabs>
+          <w:tab w:val="num" w:pos="2160"/>
+        </w:tabs>
+        <w:ind w:left="2160" w:hanging="360"/>
+      </w:pPr>
+      <w:rPr>
+        <w:rFonts w:ascii="Symbol" w:hAnsi="Symbol" w:hint="default"/>
+        <w:sz w:val="20"/>
+      </w:rPr>
+    </w:lvl>
+    <w:lvl w:ilvl="3" w:tentative="1">
+      <w:start w:val="1"/>
+      <w:numFmt w:val="bullet"/>
+      <w:lvlText w:val=""/>
+      <w:lvlJc w:val="left"/>
+      <w:pPr>
+        <w:tabs>
+          <w:tab w:val="num" w:pos="2880"/>
+        </w:tabs>
+        <w:ind w:left="2880" w:hanging="360"/>
+      </w:pPr>
+      <w:rPr>
+        <w:rFonts w:ascii="Symbol" w:hAnsi="Symbol" w:hint="default"/>
+        <w:sz w:val="20"/>
+      </w:rPr>
+    </w:lvl>
+    <w:lvl w:ilvl="4" w:tentative="1">
+      <w:start w:val="1"/>
+      <w:numFmt w:val="bullet"/>
+      <w:lvlText w:val=""/>
+      <w:lvlJc w:val="left"/>
+      <w:pPr>
+        <w:tabs>
+          <w:tab w:val="num" w:pos="3600"/>
+        </w:tabs>
+        <w:ind w:left="3600" w:hanging="360"/>
+      </w:pPr>
+      <w:rPr>
+        <w:rFonts w:ascii="Symbol" w:hAnsi="Symbol" w:hint="default"/>
+        <w:sz w:val="20"/>
+      </w:rPr>
+    </w:lvl>
+    <w:lvl w:ilvl="5" w:tentative="1">
+      <w:start w:val="1"/>
+      <w:numFmt w:val="bullet"/>
+      <w:lvlText w:val=""/>
+      <w:lvlJc w:val="left"/>
+      <w:pPr>
+        <w:tabs>
+          <w:tab w:val="num" w:pos="4320"/>
+        </w:tabs>
+        <w:ind w:left="4320" w:hanging="360"/>
+      </w:pPr>
+      <w:rPr>
+        <w:rFonts w:ascii="Symbol" w:hAnsi="Symbol" w:hint="default"/>
+        <w:sz w:val="20"/>
+      </w:rPr>
+    </w:lvl>
+    <w:lvl w:ilvl="6" w:tentative="1">
+      <w:start w:val="1"/>
+      <w:numFmt w:val="bullet"/>
+      <w:lvlText w:val=""/>
+      <w:lvlJc w:val="left"/>
+      <w:pPr>
+        <w:tabs>
+          <w:tab w:val="num" w:pos="5040"/>
+        </w:tabs>
+        <w:ind w:left="5040" w:hanging="360"/>
+      </w:pPr>
+      <w:rPr>
+        <w:rFonts w:ascii="Symbol" w:hAnsi="Symbol" w:hint="default"/>
+        <w:sz w:val="20"/>
+      </w:rPr>
+    </w:lvl>
+    <w:lvl w:ilvl="7" w:tentative="1">
+      <w:start w:val="1"/>
+      <w:numFmt w:val="bullet"/>
+      <w:lvlText w:val=""/>
+      <w:lvlJc w:val="left"/>
+      <w:pPr>
+        <w:tabs>
+          <w:tab w:val="num" w:pos="5760"/>
+        </w:tabs>
+        <w:ind w:left="5760" w:hanging="360"/>
+      </w:pPr>
+      <w:rPr>
+        <w:rFonts w:ascii="Symbol" w:hAnsi="Symbol" w:hint="default"/>
+        <w:sz w:val="20"/>
+      </w:rPr>
+    </w:lvl>
+    <w:lvl w:ilvl="8" w:tentative="1">
+      <w:start w:val="1"/>
+      <w:numFmt w:val="bullet"/>
+      <w:lvlText w:val=""/>
+      <w:lvlJc w:val="left"/>
+      <w:pPr>
+        <w:tabs>
+          <w:tab w:val="num" w:pos="6480"/>
+        </w:tabs>
+        <w:ind w:left="6480" w:hanging="360"/>
+      </w:pPr>
+      <w:rPr>
+        <w:rFonts w:ascii="Symbol" w:hAnsi="Symbol" w:hint="default"/>
+        <w:sz w:val="20"/>
+      </w:rPr>
+    </w:lvl>
+  </w:abstractNum>
+  <w:abstractNum w:abstractNumId="5" w15:restartNumberingAfterBreak="0">
     <w:nsid w:val="20686D71"/>
     <w:multiLevelType w:val="hybridMultilevel"/>
     <w:tmpl w:val="8960CCB4"/>
@@ -1739,7 +3396,156 @@
       </w:rPr>
     </w:lvl>
   </w:abstractNum>
-  <w:abstractNum w:abstractNumId="4" w15:restartNumberingAfterBreak="0">
+  <w:abstractNum w:abstractNumId="6" w15:restartNumberingAfterBreak="0">
+    <w:nsid w:val="2110109B"/>
+    <w:multiLevelType w:val="multilevel"/>
+    <w:tmpl w:val="79565A2E"/>
+    <w:lvl w:ilvl="0">
+      <w:start w:val="1"/>
+      <w:numFmt w:val="bullet"/>
+      <w:lvlText w:val=""/>
+      <w:lvlJc w:val="left"/>
+      <w:pPr>
+        <w:tabs>
+          <w:tab w:val="num" w:pos="720"/>
+        </w:tabs>
+        <w:ind w:left="720" w:hanging="360"/>
+      </w:pPr>
+      <w:rPr>
+        <w:rFonts w:ascii="Symbol" w:hAnsi="Symbol" w:hint="default"/>
+        <w:sz w:val="20"/>
+      </w:rPr>
+    </w:lvl>
+    <w:lvl w:ilvl="1">
+      <w:start w:val="1"/>
+      <w:numFmt w:val="bullet"/>
+      <w:lvlText w:val=""/>
+      <w:lvlJc w:val="left"/>
+      <w:pPr>
+        <w:tabs>
+          <w:tab w:val="num" w:pos="1440"/>
+        </w:tabs>
+        <w:ind w:left="1440" w:hanging="360"/>
+      </w:pPr>
+      <w:rPr>
+        <w:rFonts w:ascii="Symbol" w:hAnsi="Symbol" w:hint="default"/>
+        <w:sz w:val="20"/>
+      </w:rPr>
+    </w:lvl>
+    <w:lvl w:ilvl="2" w:tentative="1">
+      <w:start w:val="1"/>
+      <w:numFmt w:val="bullet"/>
+      <w:lvlText w:val=""/>
+      <w:lvlJc w:val="left"/>
+      <w:pPr>
+        <w:tabs>
+          <w:tab w:val="num" w:pos="2160"/>
+        </w:tabs>
+        <w:ind w:left="2160" w:hanging="360"/>
+      </w:pPr>
+      <w:rPr>
+        <w:rFonts w:ascii="Symbol" w:hAnsi="Symbol" w:hint="default"/>
+        <w:sz w:val="20"/>
+      </w:rPr>
+    </w:lvl>
+    <w:lvl w:ilvl="3" w:tentative="1">
+      <w:start w:val="1"/>
+      <w:numFmt w:val="bullet"/>
+      <w:lvlText w:val=""/>
+      <w:lvlJc w:val="left"/>
+      <w:pPr>
+        <w:tabs>
+          <w:tab w:val="num" w:pos="2880"/>
+        </w:tabs>
+        <w:ind w:left="2880" w:hanging="360"/>
+      </w:pPr>
+      <w:rPr>
+        <w:rFonts w:ascii="Symbol" w:hAnsi="Symbol" w:hint="default"/>
+        <w:sz w:val="20"/>
+      </w:rPr>
+    </w:lvl>
+    <w:lvl w:ilvl="4" w:tentative="1">
+      <w:start w:val="1"/>
+      <w:numFmt w:val="bullet"/>
+      <w:lvlText w:val=""/>
+      <w:lvlJc w:val="left"/>
+      <w:pPr>
+        <w:tabs>
+          <w:tab w:val="num" w:pos="3600"/>
+        </w:tabs>
+        <w:ind w:left="3600" w:hanging="360"/>
+      </w:pPr>
+      <w:rPr>
+        <w:rFonts w:ascii="Symbol" w:hAnsi="Symbol" w:hint="default"/>
+        <w:sz w:val="20"/>
+      </w:rPr>
+    </w:lvl>
+    <w:lvl w:ilvl="5" w:tentative="1">
+      <w:start w:val="1"/>
+      <w:numFmt w:val="bullet"/>
+      <w:lvlText w:val=""/>
+      <w:lvlJc w:val="left"/>
+      <w:pPr>
+        <w:tabs>
+          <w:tab w:val="num" w:pos="4320"/>
+        </w:tabs>
+        <w:ind w:left="4320" w:hanging="360"/>
+      </w:pPr>
+      <w:rPr>
+        <w:rFonts w:ascii="Symbol" w:hAnsi="Symbol" w:hint="default"/>
+        <w:sz w:val="20"/>
+      </w:rPr>
+    </w:lvl>
+    <w:lvl w:ilvl="6" w:tentative="1">
+      <w:start w:val="1"/>
+      <w:numFmt w:val="bullet"/>
+      <w:lvlText w:val=""/>
+      <w:lvlJc w:val="left"/>
+      <w:pPr>
+        <w:tabs>
+          <w:tab w:val="num" w:pos="5040"/>
+        </w:tabs>
+        <w:ind w:left="5040" w:hanging="360"/>
+      </w:pPr>
+      <w:rPr>
+        <w:rFonts w:ascii="Symbol" w:hAnsi="Symbol" w:hint="default"/>
+        <w:sz w:val="20"/>
+      </w:rPr>
+    </w:lvl>
+    <w:lvl w:ilvl="7" w:tentative="1">
+      <w:start w:val="1"/>
+      <w:numFmt w:val="bullet"/>
+      <w:lvlText w:val=""/>
+      <w:lvlJc w:val="left"/>
+      <w:pPr>
+        <w:tabs>
+          <w:tab w:val="num" w:pos="5760"/>
+        </w:tabs>
+        <w:ind w:left="5760" w:hanging="360"/>
+      </w:pPr>
+      <w:rPr>
+        <w:rFonts w:ascii="Symbol" w:hAnsi="Symbol" w:hint="default"/>
+        <w:sz w:val="20"/>
+      </w:rPr>
+    </w:lvl>
+    <w:lvl w:ilvl="8" w:tentative="1">
+      <w:start w:val="1"/>
+      <w:numFmt w:val="bullet"/>
+      <w:lvlText w:val=""/>
+      <w:lvlJc w:val="left"/>
+      <w:pPr>
+        <w:tabs>
+          <w:tab w:val="num" w:pos="6480"/>
+        </w:tabs>
+        <w:ind w:left="6480" w:hanging="360"/>
+      </w:pPr>
+      <w:rPr>
+        <w:rFonts w:ascii="Symbol" w:hAnsi="Symbol" w:hint="default"/>
+        <w:sz w:val="20"/>
+      </w:rPr>
+    </w:lvl>
+  </w:abstractNum>
+  <w:abstractNum w:abstractNumId="7" w15:restartNumberingAfterBreak="0">
     <w:nsid w:val="223177B0"/>
     <w:multiLevelType w:val="hybridMultilevel"/>
     <w:tmpl w:val="D590A600"/>
@@ -1852,7 +3658,7 @@
       </w:rPr>
     </w:lvl>
   </w:abstractNum>
-  <w:abstractNum w:abstractNumId="5" w15:restartNumberingAfterBreak="0">
+  <w:abstractNum w:abstractNumId="8" w15:restartNumberingAfterBreak="0">
     <w:nsid w:val="285A4A90"/>
     <w:multiLevelType w:val="hybridMultilevel"/>
     <w:tmpl w:val="A7CA964C"/>
@@ -1964,7 +3770,305 @@
       </w:rPr>
     </w:lvl>
   </w:abstractNum>
-  <w:abstractNum w:abstractNumId="6" w15:restartNumberingAfterBreak="0">
+  <w:abstractNum w:abstractNumId="9" w15:restartNumberingAfterBreak="0">
+    <w:nsid w:val="286865E7"/>
+    <w:multiLevelType w:val="multilevel"/>
+    <w:tmpl w:val="2470441E"/>
+    <w:lvl w:ilvl="0">
+      <w:start w:val="1"/>
+      <w:numFmt w:val="bullet"/>
+      <w:lvlText w:val=""/>
+      <w:lvlJc w:val="left"/>
+      <w:pPr>
+        <w:tabs>
+          <w:tab w:val="num" w:pos="720"/>
+        </w:tabs>
+        <w:ind w:left="720" w:hanging="360"/>
+      </w:pPr>
+      <w:rPr>
+        <w:rFonts w:ascii="Symbol" w:hAnsi="Symbol" w:hint="default"/>
+        <w:sz w:val="20"/>
+      </w:rPr>
+    </w:lvl>
+    <w:lvl w:ilvl="1">
+      <w:start w:val="1"/>
+      <w:numFmt w:val="bullet"/>
+      <w:lvlText w:val=""/>
+      <w:lvlJc w:val="left"/>
+      <w:pPr>
+        <w:tabs>
+          <w:tab w:val="num" w:pos="1440"/>
+        </w:tabs>
+        <w:ind w:left="1440" w:hanging="360"/>
+      </w:pPr>
+      <w:rPr>
+        <w:rFonts w:ascii="Symbol" w:hAnsi="Symbol" w:hint="default"/>
+        <w:sz w:val="20"/>
+      </w:rPr>
+    </w:lvl>
+    <w:lvl w:ilvl="2" w:tentative="1">
+      <w:start w:val="1"/>
+      <w:numFmt w:val="bullet"/>
+      <w:lvlText w:val=""/>
+      <w:lvlJc w:val="left"/>
+      <w:pPr>
+        <w:tabs>
+          <w:tab w:val="num" w:pos="2160"/>
+        </w:tabs>
+        <w:ind w:left="2160" w:hanging="360"/>
+      </w:pPr>
+      <w:rPr>
+        <w:rFonts w:ascii="Symbol" w:hAnsi="Symbol" w:hint="default"/>
+        <w:sz w:val="20"/>
+      </w:rPr>
+    </w:lvl>
+    <w:lvl w:ilvl="3" w:tentative="1">
+      <w:start w:val="1"/>
+      <w:numFmt w:val="bullet"/>
+      <w:lvlText w:val=""/>
+      <w:lvlJc w:val="left"/>
+      <w:pPr>
+        <w:tabs>
+          <w:tab w:val="num" w:pos="2880"/>
+        </w:tabs>
+        <w:ind w:left="2880" w:hanging="360"/>
+      </w:pPr>
+      <w:rPr>
+        <w:rFonts w:ascii="Symbol" w:hAnsi="Symbol" w:hint="default"/>
+        <w:sz w:val="20"/>
+      </w:rPr>
+    </w:lvl>
+    <w:lvl w:ilvl="4" w:tentative="1">
+      <w:start w:val="1"/>
+      <w:numFmt w:val="bullet"/>
+      <w:lvlText w:val=""/>
+      <w:lvlJc w:val="left"/>
+      <w:pPr>
+        <w:tabs>
+          <w:tab w:val="num" w:pos="3600"/>
+        </w:tabs>
+        <w:ind w:left="3600" w:hanging="360"/>
+      </w:pPr>
+      <w:rPr>
+        <w:rFonts w:ascii="Symbol" w:hAnsi="Symbol" w:hint="default"/>
+        <w:sz w:val="20"/>
+      </w:rPr>
+    </w:lvl>
+    <w:lvl w:ilvl="5" w:tentative="1">
+      <w:start w:val="1"/>
+      <w:numFmt w:val="bullet"/>
+      <w:lvlText w:val=""/>
+      <w:lvlJc w:val="left"/>
+      <w:pPr>
+        <w:tabs>
+          <w:tab w:val="num" w:pos="4320"/>
+        </w:tabs>
+        <w:ind w:left="4320" w:hanging="360"/>
+      </w:pPr>
+      <w:rPr>
+        <w:rFonts w:ascii="Symbol" w:hAnsi="Symbol" w:hint="default"/>
+        <w:sz w:val="20"/>
+      </w:rPr>
+    </w:lvl>
+    <w:lvl w:ilvl="6" w:tentative="1">
+      <w:start w:val="1"/>
+      <w:numFmt w:val="bullet"/>
+      <w:lvlText w:val=""/>
+      <w:lvlJc w:val="left"/>
+      <w:pPr>
+        <w:tabs>
+          <w:tab w:val="num" w:pos="5040"/>
+        </w:tabs>
+        <w:ind w:left="5040" w:hanging="360"/>
+      </w:pPr>
+      <w:rPr>
+        <w:rFonts w:ascii="Symbol" w:hAnsi="Symbol" w:hint="default"/>
+        <w:sz w:val="20"/>
+      </w:rPr>
+    </w:lvl>
+    <w:lvl w:ilvl="7" w:tentative="1">
+      <w:start w:val="1"/>
+      <w:numFmt w:val="bullet"/>
+      <w:lvlText w:val=""/>
+      <w:lvlJc w:val="left"/>
+      <w:pPr>
+        <w:tabs>
+          <w:tab w:val="num" w:pos="5760"/>
+        </w:tabs>
+        <w:ind w:left="5760" w:hanging="360"/>
+      </w:pPr>
+      <w:rPr>
+        <w:rFonts w:ascii="Symbol" w:hAnsi="Symbol" w:hint="default"/>
+        <w:sz w:val="20"/>
+      </w:rPr>
+    </w:lvl>
+    <w:lvl w:ilvl="8" w:tentative="1">
+      <w:start w:val="1"/>
+      <w:numFmt w:val="bullet"/>
+      <w:lvlText w:val=""/>
+      <w:lvlJc w:val="left"/>
+      <w:pPr>
+        <w:tabs>
+          <w:tab w:val="num" w:pos="6480"/>
+        </w:tabs>
+        <w:ind w:left="6480" w:hanging="360"/>
+      </w:pPr>
+      <w:rPr>
+        <w:rFonts w:ascii="Symbol" w:hAnsi="Symbol" w:hint="default"/>
+        <w:sz w:val="20"/>
+      </w:rPr>
+    </w:lvl>
+  </w:abstractNum>
+  <w:abstractNum w:abstractNumId="10" w15:restartNumberingAfterBreak="0">
+    <w:nsid w:val="357B740B"/>
+    <w:multiLevelType w:val="multilevel"/>
+    <w:tmpl w:val="570CF6F2"/>
+    <w:lvl w:ilvl="0">
+      <w:start w:val="1"/>
+      <w:numFmt w:val="bullet"/>
+      <w:lvlText w:val=""/>
+      <w:lvlJc w:val="left"/>
+      <w:pPr>
+        <w:tabs>
+          <w:tab w:val="num" w:pos="1800"/>
+        </w:tabs>
+        <w:ind w:left="1800" w:hanging="360"/>
+      </w:pPr>
+      <w:rPr>
+        <w:rFonts w:ascii="Symbol" w:hAnsi="Symbol" w:hint="default"/>
+        <w:sz w:val="20"/>
+      </w:rPr>
+    </w:lvl>
+    <w:lvl w:ilvl="1" w:tentative="1">
+      <w:start w:val="1"/>
+      <w:numFmt w:val="bullet"/>
+      <w:lvlText w:val=""/>
+      <w:lvlJc w:val="left"/>
+      <w:pPr>
+        <w:tabs>
+          <w:tab w:val="num" w:pos="2520"/>
+        </w:tabs>
+        <w:ind w:left="2520" w:hanging="360"/>
+      </w:pPr>
+      <w:rPr>
+        <w:rFonts w:ascii="Symbol" w:hAnsi="Symbol" w:hint="default"/>
+        <w:sz w:val="20"/>
+      </w:rPr>
+    </w:lvl>
+    <w:lvl w:ilvl="2" w:tentative="1">
+      <w:start w:val="1"/>
+      <w:numFmt w:val="bullet"/>
+      <w:lvlText w:val=""/>
+      <w:lvlJc w:val="left"/>
+      <w:pPr>
+        <w:tabs>
+          <w:tab w:val="num" w:pos="3240"/>
+        </w:tabs>
+        <w:ind w:left="3240" w:hanging="360"/>
+      </w:pPr>
+      <w:rPr>
+        <w:rFonts w:ascii="Symbol" w:hAnsi="Symbol" w:hint="default"/>
+        <w:sz w:val="20"/>
+      </w:rPr>
+    </w:lvl>
+    <w:lvl w:ilvl="3" w:tentative="1">
+      <w:start w:val="1"/>
+      <w:numFmt w:val="bullet"/>
+      <w:lvlText w:val=""/>
+      <w:lvlJc w:val="left"/>
+      <w:pPr>
+        <w:tabs>
+          <w:tab w:val="num" w:pos="3960"/>
+        </w:tabs>
+        <w:ind w:left="3960" w:hanging="360"/>
+      </w:pPr>
+      <w:rPr>
+        <w:rFonts w:ascii="Symbol" w:hAnsi="Symbol" w:hint="default"/>
+        <w:sz w:val="20"/>
+      </w:rPr>
+    </w:lvl>
+    <w:lvl w:ilvl="4" w:tentative="1">
+      <w:start w:val="1"/>
+      <w:numFmt w:val="bullet"/>
+      <w:lvlText w:val=""/>
+      <w:lvlJc w:val="left"/>
+      <w:pPr>
+        <w:tabs>
+          <w:tab w:val="num" w:pos="4680"/>
+        </w:tabs>
+        <w:ind w:left="4680" w:hanging="360"/>
+      </w:pPr>
+      <w:rPr>
+        <w:rFonts w:ascii="Symbol" w:hAnsi="Symbol" w:hint="default"/>
+        <w:sz w:val="20"/>
+      </w:rPr>
+    </w:lvl>
+    <w:lvl w:ilvl="5" w:tentative="1">
+      <w:start w:val="1"/>
+      <w:numFmt w:val="bullet"/>
+      <w:lvlText w:val=""/>
+      <w:lvlJc w:val="left"/>
+      <w:pPr>
+        <w:tabs>
+          <w:tab w:val="num" w:pos="5400"/>
+        </w:tabs>
+        <w:ind w:left="5400" w:hanging="360"/>
+      </w:pPr>
+      <w:rPr>
+        <w:rFonts w:ascii="Symbol" w:hAnsi="Symbol" w:hint="default"/>
+        <w:sz w:val="20"/>
+      </w:rPr>
+    </w:lvl>
+    <w:lvl w:ilvl="6" w:tentative="1">
+      <w:start w:val="1"/>
+      <w:numFmt w:val="bullet"/>
+      <w:lvlText w:val=""/>
+      <w:lvlJc w:val="left"/>
+      <w:pPr>
+        <w:tabs>
+          <w:tab w:val="num" w:pos="6120"/>
+        </w:tabs>
+        <w:ind w:left="6120" w:hanging="360"/>
+      </w:pPr>
+      <w:rPr>
+        <w:rFonts w:ascii="Symbol" w:hAnsi="Symbol" w:hint="default"/>
+        <w:sz w:val="20"/>
+      </w:rPr>
+    </w:lvl>
+    <w:lvl w:ilvl="7" w:tentative="1">
+      <w:start w:val="1"/>
+      <w:numFmt w:val="bullet"/>
+      <w:lvlText w:val=""/>
+      <w:lvlJc w:val="left"/>
+      <w:pPr>
+        <w:tabs>
+          <w:tab w:val="num" w:pos="6840"/>
+        </w:tabs>
+        <w:ind w:left="6840" w:hanging="360"/>
+      </w:pPr>
+      <w:rPr>
+        <w:rFonts w:ascii="Symbol" w:hAnsi="Symbol" w:hint="default"/>
+        <w:sz w:val="20"/>
+      </w:rPr>
+    </w:lvl>
+    <w:lvl w:ilvl="8" w:tentative="1">
+      <w:start w:val="1"/>
+      <w:numFmt w:val="bullet"/>
+      <w:lvlText w:val=""/>
+      <w:lvlJc w:val="left"/>
+      <w:pPr>
+        <w:tabs>
+          <w:tab w:val="num" w:pos="7560"/>
+        </w:tabs>
+        <w:ind w:left="7560" w:hanging="360"/>
+      </w:pPr>
+      <w:rPr>
+        <w:rFonts w:ascii="Symbol" w:hAnsi="Symbol" w:hint="default"/>
+        <w:sz w:val="20"/>
+      </w:rPr>
+    </w:lvl>
+  </w:abstractNum>
+  <w:abstractNum w:abstractNumId="11" w15:restartNumberingAfterBreak="0">
     <w:nsid w:val="37AD1C21"/>
     <w:multiLevelType w:val="hybridMultilevel"/>
     <w:tmpl w:val="ACB651F8"/>
@@ -2076,7 +4180,7 @@
       </w:rPr>
     </w:lvl>
   </w:abstractNum>
-  <w:abstractNum w:abstractNumId="7" w15:restartNumberingAfterBreak="0">
+  <w:abstractNum w:abstractNumId="12" w15:restartNumberingAfterBreak="0">
     <w:nsid w:val="41651101"/>
     <w:multiLevelType w:val="hybridMultilevel"/>
     <w:tmpl w:val="8006F34C"/>
@@ -2173,7 +4277,156 @@
       </w:pPr>
     </w:lvl>
   </w:abstractNum>
-  <w:abstractNum w:abstractNumId="8" w15:restartNumberingAfterBreak="0">
+  <w:abstractNum w:abstractNumId="13" w15:restartNumberingAfterBreak="0">
+    <w:nsid w:val="5D1B1E1F"/>
+    <w:multiLevelType w:val="multilevel"/>
+    <w:tmpl w:val="8DD47224"/>
+    <w:lvl w:ilvl="0">
+      <w:start w:val="1"/>
+      <w:numFmt w:val="bullet"/>
+      <w:lvlText w:val=""/>
+      <w:lvlJc w:val="left"/>
+      <w:pPr>
+        <w:tabs>
+          <w:tab w:val="num" w:pos="720"/>
+        </w:tabs>
+        <w:ind w:left="720" w:hanging="360"/>
+      </w:pPr>
+      <w:rPr>
+        <w:rFonts w:ascii="Symbol" w:hAnsi="Symbol" w:hint="default"/>
+        <w:sz w:val="20"/>
+      </w:rPr>
+    </w:lvl>
+    <w:lvl w:ilvl="1">
+      <w:start w:val="1"/>
+      <w:numFmt w:val="bullet"/>
+      <w:lvlText w:val=""/>
+      <w:lvlJc w:val="left"/>
+      <w:pPr>
+        <w:tabs>
+          <w:tab w:val="num" w:pos="1440"/>
+        </w:tabs>
+        <w:ind w:left="1440" w:hanging="360"/>
+      </w:pPr>
+      <w:rPr>
+        <w:rFonts w:ascii="Symbol" w:hAnsi="Symbol" w:hint="default"/>
+        <w:sz w:val="20"/>
+      </w:rPr>
+    </w:lvl>
+    <w:lvl w:ilvl="2">
+      <w:start w:val="1"/>
+      <w:numFmt w:val="bullet"/>
+      <w:lvlText w:val=""/>
+      <w:lvlJc w:val="left"/>
+      <w:pPr>
+        <w:tabs>
+          <w:tab w:val="num" w:pos="2160"/>
+        </w:tabs>
+        <w:ind w:left="2160" w:hanging="360"/>
+      </w:pPr>
+      <w:rPr>
+        <w:rFonts w:ascii="Symbol" w:hAnsi="Symbol" w:hint="default"/>
+        <w:sz w:val="20"/>
+      </w:rPr>
+    </w:lvl>
+    <w:lvl w:ilvl="3" w:tentative="1">
+      <w:start w:val="1"/>
+      <w:numFmt w:val="bullet"/>
+      <w:lvlText w:val=""/>
+      <w:lvlJc w:val="left"/>
+      <w:pPr>
+        <w:tabs>
+          <w:tab w:val="num" w:pos="2880"/>
+        </w:tabs>
+        <w:ind w:left="2880" w:hanging="360"/>
+      </w:pPr>
+      <w:rPr>
+        <w:rFonts w:ascii="Symbol" w:hAnsi="Symbol" w:hint="default"/>
+        <w:sz w:val="20"/>
+      </w:rPr>
+    </w:lvl>
+    <w:lvl w:ilvl="4" w:tentative="1">
+      <w:start w:val="1"/>
+      <w:numFmt w:val="bullet"/>
+      <w:lvlText w:val=""/>
+      <w:lvlJc w:val="left"/>
+      <w:pPr>
+        <w:tabs>
+          <w:tab w:val="num" w:pos="3600"/>
+        </w:tabs>
+        <w:ind w:left="3600" w:hanging="360"/>
+      </w:pPr>
+      <w:rPr>
+        <w:rFonts w:ascii="Symbol" w:hAnsi="Symbol" w:hint="default"/>
+        <w:sz w:val="20"/>
+      </w:rPr>
+    </w:lvl>
+    <w:lvl w:ilvl="5" w:tentative="1">
+      <w:start w:val="1"/>
+      <w:numFmt w:val="bullet"/>
+      <w:lvlText w:val=""/>
+      <w:lvlJc w:val="left"/>
+      <w:pPr>
+        <w:tabs>
+          <w:tab w:val="num" w:pos="4320"/>
+        </w:tabs>
+        <w:ind w:left="4320" w:hanging="360"/>
+      </w:pPr>
+      <w:rPr>
+        <w:rFonts w:ascii="Symbol" w:hAnsi="Symbol" w:hint="default"/>
+        <w:sz w:val="20"/>
+      </w:rPr>
+    </w:lvl>
+    <w:lvl w:ilvl="6" w:tentative="1">
+      <w:start w:val="1"/>
+      <w:numFmt w:val="bullet"/>
+      <w:lvlText w:val=""/>
+      <w:lvlJc w:val="left"/>
+      <w:pPr>
+        <w:tabs>
+          <w:tab w:val="num" w:pos="5040"/>
+        </w:tabs>
+        <w:ind w:left="5040" w:hanging="360"/>
+      </w:pPr>
+      <w:rPr>
+        <w:rFonts w:ascii="Symbol" w:hAnsi="Symbol" w:hint="default"/>
+        <w:sz w:val="20"/>
+      </w:rPr>
+    </w:lvl>
+    <w:lvl w:ilvl="7" w:tentative="1">
+      <w:start w:val="1"/>
+      <w:numFmt w:val="bullet"/>
+      <w:lvlText w:val=""/>
+      <w:lvlJc w:val="left"/>
+      <w:pPr>
+        <w:tabs>
+          <w:tab w:val="num" w:pos="5760"/>
+        </w:tabs>
+        <w:ind w:left="5760" w:hanging="360"/>
+      </w:pPr>
+      <w:rPr>
+        <w:rFonts w:ascii="Symbol" w:hAnsi="Symbol" w:hint="default"/>
+        <w:sz w:val="20"/>
+      </w:rPr>
+    </w:lvl>
+    <w:lvl w:ilvl="8" w:tentative="1">
+      <w:start w:val="1"/>
+      <w:numFmt w:val="bullet"/>
+      <w:lvlText w:val=""/>
+      <w:lvlJc w:val="left"/>
+      <w:pPr>
+        <w:tabs>
+          <w:tab w:val="num" w:pos="6480"/>
+        </w:tabs>
+        <w:ind w:left="6480" w:hanging="360"/>
+      </w:pPr>
+      <w:rPr>
+        <w:rFonts w:ascii="Symbol" w:hAnsi="Symbol" w:hint="default"/>
+        <w:sz w:val="20"/>
+      </w:rPr>
+    </w:lvl>
+  </w:abstractNum>
+  <w:abstractNum w:abstractNumId="14" w15:restartNumberingAfterBreak="0">
     <w:nsid w:val="5EAB15D5"/>
     <w:multiLevelType w:val="multilevel"/>
     <w:tmpl w:val="5FBAD926"/>
@@ -2295,7 +4548,7 @@
       </w:pPr>
     </w:lvl>
   </w:abstractNum>
-  <w:abstractNum w:abstractNumId="9" w15:restartNumberingAfterBreak="0">
+  <w:abstractNum w:abstractNumId="15" w15:restartNumberingAfterBreak="0">
     <w:nsid w:val="6C0D7E20"/>
     <w:multiLevelType w:val="hybridMultilevel"/>
     <w:tmpl w:val="D0EC7AD6"/>
@@ -2408,7 +4661,7 @@
       </w:rPr>
     </w:lvl>
   </w:abstractNum>
-  <w:abstractNum w:abstractNumId="10" w15:restartNumberingAfterBreak="0">
+  <w:abstractNum w:abstractNumId="16" w15:restartNumberingAfterBreak="0">
     <w:nsid w:val="7CBD21B7"/>
     <w:multiLevelType w:val="hybridMultilevel"/>
     <w:tmpl w:val="2EF25088"/>
@@ -2522,37 +4775,55 @@
     </w:lvl>
   </w:abstractNum>
   <w:num w:numId="1">
-    <w:abstractNumId w:val="2"/>
+    <w:abstractNumId w:val="3"/>
   </w:num>
   <w:num w:numId="2">
+    <w:abstractNumId w:val="14"/>
+  </w:num>
+  <w:num w:numId="3">
+    <w:abstractNumId w:val="11"/>
+  </w:num>
+  <w:num w:numId="4">
+    <w:abstractNumId w:val="5"/>
+  </w:num>
+  <w:num w:numId="5">
     <w:abstractNumId w:val="8"/>
   </w:num>
-  <w:num w:numId="3">
-    <w:abstractNumId w:val="6"/>
-  </w:num>
-  <w:num w:numId="4">
-    <w:abstractNumId w:val="3"/>
-  </w:num>
-  <w:num w:numId="5">
-    <w:abstractNumId w:val="5"/>
-  </w:num>
   <w:num w:numId="6">
-    <w:abstractNumId w:val="10"/>
+    <w:abstractNumId w:val="16"/>
   </w:num>
   <w:num w:numId="7">
     <w:abstractNumId w:val="0"/>
   </w:num>
   <w:num w:numId="8">
-    <w:abstractNumId w:val="7"/>
+    <w:abstractNumId w:val="12"/>
   </w:num>
   <w:num w:numId="9">
-    <w:abstractNumId w:val="4"/>
+    <w:abstractNumId w:val="7"/>
   </w:num>
   <w:num w:numId="10">
     <w:abstractNumId w:val="1"/>
   </w:num>
   <w:num w:numId="11">
+    <w:abstractNumId w:val="15"/>
+  </w:num>
+  <w:num w:numId="12">
+    <w:abstractNumId w:val="10"/>
+  </w:num>
+  <w:num w:numId="13">
+    <w:abstractNumId w:val="13"/>
+  </w:num>
+  <w:num w:numId="14">
+    <w:abstractNumId w:val="2"/>
+  </w:num>
+  <w:num w:numId="15">
+    <w:abstractNumId w:val="4"/>
+  </w:num>
+  <w:num w:numId="16">
     <w:abstractNumId w:val="9"/>
+  </w:num>
+  <w:num w:numId="17">
+    <w:abstractNumId w:val="6"/>
   </w:num>
 </w:numbering>
 </file>
@@ -3211,6 +5482,23 @@
       <w:u w:val="single"/>
     </w:rPr>
   </w:style>
+  <w:style w:type="paragraph" w:styleId="NormalWeb">
+    <w:name w:val="Normal (Web)"/>
+    <w:basedOn w:val="Normal"/>
+    <w:uiPriority w:val="99"/>
+    <w:semiHidden/>
+    <w:unhideWhenUsed/>
+    <w:rsid w:val="007D67FA"/>
+    <w:pPr>
+      <w:spacing w:before="100" w:beforeAutospacing="1" w:after="100" w:afterAutospacing="1" w:line="240" w:lineRule="auto"/>
+    </w:pPr>
+    <w:rPr>
+      <w:rFonts w:ascii="Times New Roman" w:eastAsia="Times New Roman" w:hAnsi="Times New Roman" w:cs="Times New Roman"/>
+      <w:sz w:val="24"/>
+      <w:szCs w:val="24"/>
+      <w:lang w:val="en-US"/>
+    </w:rPr>
+  </w:style>
 </w:styles>
 </file>
 
@@ -3504,7 +5792,7 @@
 </file>
 
 <file path=customXml/itemProps1.xml><?xml version="1.0" encoding="utf-8"?>
-<ds:datastoreItem xmlns:ds="http://schemas.openxmlformats.org/officeDocument/2006/customXml" ds:itemID="{B390F685-524A-4764-A77F-876BFCA07C07}">
+<ds:datastoreItem xmlns:ds="http://schemas.openxmlformats.org/officeDocument/2006/customXml" ds:itemID="{22F23421-6FC0-4A45-927C-D239ACEE977A}">
   <ds:schemaRefs>
     <ds:schemaRef ds:uri="http://schemas.openxmlformats.org/officeDocument/2006/bibliography"/>
   </ds:schemaRefs>

</xml_diff>

<commit_message>
ý 3 báo cáo
</commit_message>
<xml_diff>
--- a/L05.docx
+++ b/L05.docx
@@ -598,8 +598,19 @@
           <w:szCs w:val="28"/>
           <w:lang w:val="en-US"/>
         </w:rPr>
-        <w:t>Ảo hóa tức là tạo ra một phiên bản ảo của “một thứ gì đó” có thật, chẳng hạn như nền tảng phần cứng, hệ điều hành, thiết bị lưu trữ, thiết bị mạng (switch, router)…</w:t>
-      </w:r>
+        <w:t xml:space="preserve">Ảo hóa tức là tạo ra một phiên bản ảo của “một thứ gì đó” có thật, chẳng hạn như nền tảng phần cứng, hệ điều hành, thiết bị lưu trữ, thiết bị mạng (switch, </w:t>
+      </w:r>
+      <w:proofErr w:type="gramStart"/>
+      <w:r>
+        <w:rPr>
+          <w:rFonts w:asciiTheme="majorHAnsi" w:hAnsiTheme="majorHAnsi" w:cstheme="majorHAnsi"/>
+          <w:sz w:val="28"/>
+          <w:szCs w:val="28"/>
+          <w:lang w:val="en-US"/>
+        </w:rPr>
+        <w:t>router)…</w:t>
+      </w:r>
+      <w:proofErr w:type="gramEnd"/>
     </w:p>
     <w:p>
       <w:pPr>
@@ -812,8 +823,19 @@
           <w:szCs w:val="28"/>
           <w:lang w:val="en-US"/>
         </w:rPr>
-        <w:t>Ảo hóa mạng: tạo ra các virtual LAN, virtual Nics,…</w:t>
-      </w:r>
+        <w:t xml:space="preserve">Ảo hóa mạng: tạo ra các virtual LAN, virtual </w:t>
+      </w:r>
+      <w:proofErr w:type="gramStart"/>
+      <w:r>
+        <w:rPr>
+          <w:rFonts w:asciiTheme="majorHAnsi" w:hAnsiTheme="majorHAnsi" w:cstheme="majorHAnsi"/>
+          <w:sz w:val="28"/>
+          <w:szCs w:val="28"/>
+          <w:lang w:val="en-US"/>
+        </w:rPr>
+        <w:t>Nics,…</w:t>
+      </w:r>
+      <w:proofErr w:type="gramEnd"/>
     </w:p>
     <w:p>
       <w:pPr>
@@ -837,7 +859,27 @@
           <w:szCs w:val="28"/>
           <w:lang w:val="en-US"/>
         </w:rPr>
-        <w:t>Ảo hóa lưu trữ: tạo ra các hệ lưu trữ ảo: SAN(Storage-area networks), NAS(Networks-attached storage)</w:t>
+        <w:t xml:space="preserve">Ảo hóa lưu trữ: tạo ra các hệ lưu trữ ảo: </w:t>
+      </w:r>
+      <w:proofErr w:type="gramStart"/>
+      <w:r>
+        <w:rPr>
+          <w:rFonts w:asciiTheme="majorHAnsi" w:hAnsiTheme="majorHAnsi" w:cstheme="majorHAnsi"/>
+          <w:sz w:val="28"/>
+          <w:szCs w:val="28"/>
+          <w:lang w:val="en-US"/>
+        </w:rPr>
+        <w:t>SAN(</w:t>
+      </w:r>
+      <w:proofErr w:type="gramEnd"/>
+      <w:r>
+        <w:rPr>
+          <w:rFonts w:asciiTheme="majorHAnsi" w:hAnsiTheme="majorHAnsi" w:cstheme="majorHAnsi"/>
+          <w:sz w:val="28"/>
+          <w:szCs w:val="28"/>
+          <w:lang w:val="en-US"/>
+        </w:rPr>
+        <w:t>Storage-area networks), NAS(Networks-attached storage)</w:t>
       </w:r>
     </w:p>
     <w:p>
@@ -887,7 +929,27 @@
           <w:szCs w:val="28"/>
           <w:lang w:val="en-US"/>
         </w:rPr>
-        <w:t>Ảo hóa desktop (Ảo hóa  máy để bàn).</w:t>
+        <w:t xml:space="preserve">Ảo hóa desktop (Ảo </w:t>
+      </w:r>
+      <w:proofErr w:type="gramStart"/>
+      <w:r>
+        <w:rPr>
+          <w:rFonts w:asciiTheme="majorHAnsi" w:hAnsiTheme="majorHAnsi" w:cstheme="majorHAnsi"/>
+          <w:sz w:val="28"/>
+          <w:szCs w:val="28"/>
+          <w:lang w:val="en-US"/>
+        </w:rPr>
+        <w:t>hóa  máy</w:t>
+      </w:r>
+      <w:proofErr w:type="gramEnd"/>
+      <w:r>
+        <w:rPr>
+          <w:rFonts w:asciiTheme="majorHAnsi" w:hAnsiTheme="majorHAnsi" w:cstheme="majorHAnsi"/>
+          <w:sz w:val="28"/>
+          <w:szCs w:val="28"/>
+          <w:lang w:val="en-US"/>
+        </w:rPr>
+        <w:t xml:space="preserve"> để bàn).</w:t>
       </w:r>
     </w:p>
     <w:p>
@@ -1311,8 +1373,6 @@
         </w:rPr>
         <w:t>?</w:t>
       </w:r>
-      <w:bookmarkStart w:id="0" w:name="_GoBack"/>
-      <w:bookmarkEnd w:id="0"/>
     </w:p>
     <w:p>
       <w:pPr>
@@ -1484,7 +1544,29 @@
           <w:szCs w:val="28"/>
           <w:lang w:val="en-US"/>
         </w:rPr>
-        <w:t>Control Domain ( DOM0 ):</w:t>
+        <w:t xml:space="preserve">Control Domain </w:t>
+      </w:r>
+      <w:proofErr w:type="gramStart"/>
+      <w:r>
+        <w:rPr>
+          <w:rFonts w:ascii="inherit" w:eastAsia="Times New Roman" w:hAnsi="inherit" w:cs="Arial"/>
+          <w:color w:val="656565"/>
+          <w:sz w:val="28"/>
+          <w:szCs w:val="28"/>
+          <w:lang w:val="en-US"/>
+        </w:rPr>
+        <w:t>( DOM</w:t>
+      </w:r>
+      <w:proofErr w:type="gramEnd"/>
+      <w:r>
+        <w:rPr>
+          <w:rFonts w:ascii="inherit" w:eastAsia="Times New Roman" w:hAnsi="inherit" w:cs="Arial"/>
+          <w:color w:val="656565"/>
+          <w:sz w:val="28"/>
+          <w:szCs w:val="28"/>
+          <w:lang w:val="en-US"/>
+        </w:rPr>
+        <w:t>0 ):</w:t>
       </w:r>
     </w:p>
     <w:p>
@@ -1513,8 +1595,20 @@
           <w:szCs w:val="28"/>
           <w:lang w:val="en-US"/>
         </w:rPr>
-        <w:t>Một máy ảo chuyên dụng có đặc quyền đặc biệt :</w:t>
-      </w:r>
+        <w:t xml:space="preserve">Một máy ảo chuyên dụng có đặc quyền đặc </w:t>
+      </w:r>
+      <w:proofErr w:type="gramStart"/>
+      <w:r>
+        <w:rPr>
+          <w:rFonts w:ascii="inherit" w:eastAsia="Times New Roman" w:hAnsi="inherit" w:cs="Arial"/>
+          <w:color w:val="656565"/>
+          <w:sz w:val="28"/>
+          <w:szCs w:val="28"/>
+          <w:lang w:val="en-US"/>
+        </w:rPr>
+        <w:t>biệt :</w:t>
+      </w:r>
+      <w:proofErr w:type="gramEnd"/>
     </w:p>
     <w:p>
       <w:pPr>
@@ -1716,8 +1810,20 @@
           <w:szCs w:val="28"/>
           <w:lang w:val="en-US"/>
         </w:rPr>
-        <w:t>XEN Hypervisor :</w:t>
-      </w:r>
+        <w:t xml:space="preserve">XEN </w:t>
+      </w:r>
+      <w:proofErr w:type="gramStart"/>
+      <w:r>
+        <w:rPr>
+          <w:rFonts w:ascii="inherit" w:eastAsia="Times New Roman" w:hAnsi="inherit" w:cs="Arial"/>
+          <w:color w:val="656565"/>
+          <w:sz w:val="28"/>
+          <w:szCs w:val="28"/>
+          <w:lang w:val="en-US"/>
+        </w:rPr>
+        <w:t>Hypervisor :</w:t>
+      </w:r>
+      <w:proofErr w:type="gramEnd"/>
     </w:p>
     <w:p>
       <w:pPr>
@@ -1745,7 +1851,29 @@
           <w:szCs w:val="28"/>
           <w:lang w:val="en-US"/>
         </w:rPr>
-        <w:t>Là tên đặc biệt  ( &lt; 150.000 dòng mã )</w:t>
+        <w:t xml:space="preserve">Là tên đặc </w:t>
+      </w:r>
+      <w:proofErr w:type="gramStart"/>
+      <w:r>
+        <w:rPr>
+          <w:rFonts w:ascii="inherit" w:eastAsia="Times New Roman" w:hAnsi="inherit" w:cs="Arial"/>
+          <w:color w:val="656565"/>
+          <w:sz w:val="28"/>
+          <w:szCs w:val="28"/>
+          <w:lang w:val="en-US"/>
+        </w:rPr>
+        <w:t>biệt  (</w:t>
+      </w:r>
+      <w:proofErr w:type="gramEnd"/>
+      <w:r>
+        <w:rPr>
+          <w:rFonts w:ascii="inherit" w:eastAsia="Times New Roman" w:hAnsi="inherit" w:cs="Arial"/>
+          <w:color w:val="656565"/>
+          <w:sz w:val="28"/>
+          <w:szCs w:val="28"/>
+          <w:lang w:val="en-US"/>
+        </w:rPr>
+        <w:t xml:space="preserve"> &lt; 150.000 dòng mã )</w:t>
       </w:r>
     </w:p>
     <w:p>
@@ -1803,7 +1931,29 @@
           <w:szCs w:val="28"/>
           <w:lang w:val="en-US"/>
         </w:rPr>
-        <w:t>Chịu trách nhiệm quản lý CPU, bộ nhớ , và ngắt</w:t>
+        <w:t xml:space="preserve">Chịu trách nhiệm quản lý CPU, bộ </w:t>
+      </w:r>
+      <w:proofErr w:type="gramStart"/>
+      <w:r>
+        <w:rPr>
+          <w:rFonts w:ascii="inherit" w:eastAsia="Times New Roman" w:hAnsi="inherit" w:cs="Arial"/>
+          <w:color w:val="656565"/>
+          <w:sz w:val="28"/>
+          <w:szCs w:val="28"/>
+          <w:lang w:val="en-US"/>
+        </w:rPr>
+        <w:t>nhớ ,</w:t>
+      </w:r>
+      <w:proofErr w:type="gramEnd"/>
+      <w:r>
+        <w:rPr>
+          <w:rFonts w:ascii="inherit" w:eastAsia="Times New Roman" w:hAnsi="inherit" w:cs="Arial"/>
+          <w:color w:val="656565"/>
+          <w:sz w:val="28"/>
+          <w:szCs w:val="28"/>
+          <w:lang w:val="en-US"/>
+        </w:rPr>
+        <w:t xml:space="preserve"> và ngắt</w:t>
       </w:r>
     </w:p>
     <w:p>
@@ -1832,8 +1982,20 @@
           <w:szCs w:val="28"/>
           <w:lang w:val="en-US"/>
         </w:rPr>
-        <w:t>Mặc định cho phép user DOM0 đăng nhập và quản lý bật kỳ các Guest os nào .</w:t>
-      </w:r>
+        <w:t xml:space="preserve">Mặc định cho phép user DOM0 đăng nhập và quản lý bật kỳ các Guest os </w:t>
+      </w:r>
+      <w:proofErr w:type="gramStart"/>
+      <w:r>
+        <w:rPr>
+          <w:rFonts w:ascii="inherit" w:eastAsia="Times New Roman" w:hAnsi="inherit" w:cs="Arial"/>
+          <w:color w:val="656565"/>
+          <w:sz w:val="28"/>
+          <w:szCs w:val="28"/>
+          <w:lang w:val="en-US"/>
+        </w:rPr>
+        <w:t>nào .</w:t>
+      </w:r>
+      <w:proofErr w:type="gramEnd"/>
     </w:p>
     <w:p>
       <w:pPr>
@@ -2061,7 +2223,27 @@
           <w:sz w:val="28"/>
           <w:szCs w:val="28"/>
         </w:rPr>
-        <w:t>Ảo hóa song song ( Paravirtualization : PV )</w:t>
+        <w:t xml:space="preserve">Ảo hóa song song </w:t>
+      </w:r>
+      <w:proofErr w:type="gramStart"/>
+      <w:r>
+        <w:rPr>
+          <w:rFonts w:ascii="Arial" w:hAnsi="Arial" w:cs="Arial"/>
+          <w:color w:val="656565"/>
+          <w:sz w:val="28"/>
+          <w:szCs w:val="28"/>
+        </w:rPr>
+        <w:t>( Paravirtualization</w:t>
+      </w:r>
+      <w:proofErr w:type="gramEnd"/>
+      <w:r>
+        <w:rPr>
+          <w:rFonts w:ascii="Arial" w:hAnsi="Arial" w:cs="Arial"/>
+          <w:color w:val="656565"/>
+          <w:sz w:val="28"/>
+          <w:szCs w:val="28"/>
+        </w:rPr>
+        <w:t xml:space="preserve"> : PV )</w:t>
       </w:r>
     </w:p>
     <w:p>
@@ -2090,7 +2272,29 @@
           <w:szCs w:val="28"/>
           <w:lang w:val="en-US"/>
         </w:rPr>
-        <w:t>Sử dụng một kernel đơn để quản lý các  server ảo và cho phép chúng chạy cùng một lúc.</w:t>
+        <w:t xml:space="preserve">Sử dụng một kernel đơn để quản lý </w:t>
+      </w:r>
+      <w:proofErr w:type="gramStart"/>
+      <w:r>
+        <w:rPr>
+          <w:rFonts w:ascii="inherit" w:eastAsia="Times New Roman" w:hAnsi="inherit" w:cs="Arial"/>
+          <w:color w:val="656565"/>
+          <w:sz w:val="28"/>
+          <w:szCs w:val="28"/>
+          <w:lang w:val="en-US"/>
+        </w:rPr>
+        <w:t>các  server</w:t>
+      </w:r>
+      <w:proofErr w:type="gramEnd"/>
+      <w:r>
+        <w:rPr>
+          <w:rFonts w:ascii="inherit" w:eastAsia="Times New Roman" w:hAnsi="inherit" w:cs="Arial"/>
+          <w:color w:val="656565"/>
+          <w:sz w:val="28"/>
+          <w:szCs w:val="28"/>
+          <w:lang w:val="en-US"/>
+        </w:rPr>
+        <w:t xml:space="preserve"> ảo và cho phép chúng chạy cùng một lúc.</w:t>
       </w:r>
     </w:p>
     <w:p>
@@ -2387,7 +2591,27 @@
           <w:sz w:val="28"/>
           <w:szCs w:val="28"/>
         </w:rPr>
-        <w:t>PV in an HVM Container ( PVH) :</w:t>
+        <w:t xml:space="preserve">PV in an HVM Container </w:t>
+      </w:r>
+      <w:proofErr w:type="gramStart"/>
+      <w:r>
+        <w:rPr>
+          <w:rFonts w:ascii="Arial" w:hAnsi="Arial" w:cs="Arial"/>
+          <w:color w:val="656565"/>
+          <w:sz w:val="28"/>
+          <w:szCs w:val="28"/>
+        </w:rPr>
+        <w:t>( PVH</w:t>
+      </w:r>
+      <w:proofErr w:type="gramEnd"/>
+      <w:r>
+        <w:rPr>
+          <w:rFonts w:ascii="Arial" w:hAnsi="Arial" w:cs="Arial"/>
+          <w:color w:val="656565"/>
+          <w:sz w:val="28"/>
+          <w:szCs w:val="28"/>
+        </w:rPr>
+        <w:t>) :</w:t>
       </w:r>
     </w:p>
     <w:p>
@@ -2534,6 +2758,8 @@
           <w:lang w:val="en-US"/>
         </w:rPr>
       </w:pPr>
+      <w:bookmarkStart w:id="0" w:name="_GoBack"/>
+      <w:bookmarkEnd w:id="0"/>
     </w:p>
     <w:p>
       <w:pPr>
@@ -2557,7 +2783,25 @@
           <w:szCs w:val="28"/>
           <w:lang w:val="en-US"/>
         </w:rPr>
-        <w:t xml:space="preserve">Hoạt động của AAA </w:t>
+        <w:t>Hoạt động củ</w:t>
+      </w:r>
+      <w:r>
+        <w:rPr>
+          <w:rFonts w:asciiTheme="majorHAnsi" w:hAnsiTheme="majorHAnsi" w:cstheme="majorHAnsi"/>
+          <w:sz w:val="28"/>
+          <w:szCs w:val="28"/>
+          <w:lang w:val="en-US"/>
+        </w:rPr>
+        <w:t>a XEN</w:t>
+      </w:r>
+      <w:r>
+        <w:rPr>
+          <w:rFonts w:asciiTheme="majorHAnsi" w:hAnsiTheme="majorHAnsi" w:cstheme="majorHAnsi"/>
+          <w:sz w:val="28"/>
+          <w:szCs w:val="28"/>
+          <w:lang w:val="en-US"/>
+        </w:rPr>
+        <w:t xml:space="preserve"> </w:t>
       </w:r>
       <w:r>
         <w:rPr>
@@ -2567,16 +2811,211 @@
           <w:szCs w:val="28"/>
           <w:lang w:val="en-US"/>
         </w:rPr>
-        <w:t xml:space="preserve">[Nếu là kiến trúc/giải pháp] </w:t>
-      </w:r>
-      <w:r>
-        <w:rPr>
-          <w:rFonts w:asciiTheme="majorHAnsi" w:hAnsiTheme="majorHAnsi" w:cstheme="majorHAnsi"/>
-          <w:sz w:val="28"/>
-          <w:szCs w:val="28"/>
-          <w:lang w:val="en-US"/>
-        </w:rPr>
-        <w:t>hoặc So sánh Ưu/Nhược điểm</w:t>
+        <w:t>[Nếu là kiến trúc/giải pháp]</w:t>
+      </w:r>
+    </w:p>
+    <w:p>
+      <w:pPr>
+        <w:shd w:val="clear" w:color="auto" w:fill="FFFFFF"/>
+        <w:spacing w:after="0" w:line="240" w:lineRule="auto"/>
+        <w:ind w:firstLine="720"/>
+        <w:textAlignment w:val="baseline"/>
+        <w:rPr>
+          <w:rFonts w:ascii="Arial" w:hAnsi="Arial" w:cs="Arial"/>
+          <w:color w:val="666666"/>
+          <w:sz w:val="27"/>
+          <w:szCs w:val="27"/>
+        </w:rPr>
+      </w:pPr>
+      <w:r>
+        <w:rPr>
+          <w:rFonts w:ascii="Arial" w:hAnsi="Arial" w:cs="Arial"/>
+          <w:color w:val="666666"/>
+          <w:sz w:val="27"/>
+          <w:szCs w:val="27"/>
+        </w:rPr>
+        <w:t>Xen là một nền tảng ảo hóa nguồn mở, ban đầu được bắt đầu như một dự án nghiên cứu tại Đại học Cambridge. Hiện tại, Quỹ Linux giúp phát triển dự án.</w:t>
+      </w:r>
+    </w:p>
+    <w:p>
+      <w:pPr>
+        <w:shd w:val="clear" w:color="auto" w:fill="FFFFFF"/>
+        <w:ind w:firstLine="720"/>
+        <w:textAlignment w:val="baseline"/>
+        <w:rPr>
+          <w:rFonts w:ascii="Arial" w:hAnsi="Arial" w:cs="Arial"/>
+          <w:color w:val="666666"/>
+          <w:sz w:val="27"/>
+          <w:szCs w:val="27"/>
+        </w:rPr>
+      </w:pPr>
+      <w:r>
+        <w:rPr>
+          <w:rFonts w:ascii="Arial" w:hAnsi="Arial" w:cs="Arial"/>
+          <w:color w:val="666666"/>
+          <w:sz w:val="27"/>
+          <w:szCs w:val="27"/>
+        </w:rPr>
+        <w:t>Với sự trợ giúp của các công cụ khác nhau, nhà cung cấp máy chủ cung cấp máy ảo Xen với một lượng RAM cố định, lõi CPU, dung lượng ổ cứng và địa chỉ IP và cung cấp chúng dưới dạng VPS.</w:t>
+      </w:r>
+    </w:p>
+    <w:p>
+      <w:pPr>
+        <w:shd w:val="clear" w:color="auto" w:fill="FFFFFF"/>
+        <w:ind w:firstLine="720"/>
+        <w:textAlignment w:val="baseline"/>
+        <w:rPr>
+          <w:rFonts w:ascii="Arial" w:hAnsi="Arial" w:cs="Arial"/>
+          <w:color w:val="666666"/>
+          <w:sz w:val="27"/>
+          <w:szCs w:val="27"/>
+        </w:rPr>
+      </w:pPr>
+      <w:r>
+        <w:rPr>
+          <w:rFonts w:ascii="Arial" w:hAnsi="Arial" w:cs="Arial"/>
+          <w:color w:val="666666"/>
+          <w:sz w:val="27"/>
+          <w:szCs w:val="27"/>
+        </w:rPr>
+        <w:t>Nói chung, các siêu giám sát được phân loại thành các siêu giám sát loại 1 và loại 2. Các trình ảo hóa loại 1 chạy trực tiếp trên máy chủ, trong khi các trình ảo hóa loại 2 chạy trên hệ điều hành hiện có. Xen là một siêu giám sát loại 1.</w:t>
+      </w:r>
+    </w:p>
+    <w:p>
+      <w:pPr>
+        <w:shd w:val="clear" w:color="auto" w:fill="FFFFFF"/>
+        <w:ind w:firstLine="720"/>
+        <w:textAlignment w:val="baseline"/>
+        <w:rPr>
+          <w:rFonts w:ascii="Arial" w:hAnsi="Arial" w:cs="Arial"/>
+          <w:color w:val="666666"/>
+          <w:sz w:val="27"/>
+          <w:szCs w:val="27"/>
+        </w:rPr>
+      </w:pPr>
+      <w:r>
+        <w:rPr>
+          <w:rFonts w:ascii="Arial" w:hAnsi="Arial" w:cs="Arial"/>
+          <w:color w:val="666666"/>
+          <w:sz w:val="27"/>
+          <w:szCs w:val="27"/>
+        </w:rPr>
+        <w:t>Vì Xen là một công nghệ ảo hóa, một VM được tạo theo cách này có thể chạy bất kỳ HĐH nào - bao gồm cả Linux, Windows và BSD. Vì mỗi VM đang chạy một hệ điều hành đầy đủ, bạn có thể nâng cấp kernel, sử dụng các mô-đun kernel bổ sung hoặc thay đổi cài đặt kernel cấp thấp.</w:t>
+      </w:r>
+    </w:p>
+    <w:p>
+      <w:pPr>
+        <w:shd w:val="clear" w:color="auto" w:fill="FFFFFF"/>
+        <w:ind w:firstLine="720"/>
+        <w:textAlignment w:val="baseline"/>
+        <w:rPr>
+          <w:rFonts w:ascii="Arial" w:hAnsi="Arial" w:cs="Arial"/>
+          <w:color w:val="666666"/>
+          <w:sz w:val="27"/>
+          <w:szCs w:val="27"/>
+        </w:rPr>
+      </w:pPr>
+      <w:r>
+        <w:rPr>
+          <w:rFonts w:ascii="Arial" w:hAnsi="Arial" w:cs="Arial"/>
+          <w:color w:val="666666"/>
+          <w:sz w:val="27"/>
+          <w:szCs w:val="27"/>
+        </w:rPr>
+        <w:t>Chạy một thiết lập ảo hóa mang nhiều chi phí hơn vì có chi phí mô phỏng các tính năng phần cứng nhất định, cũng như chạy hệ điều hành. Để giảm chi phí trước đây, Xen sử dụng một kỹ thuật gọi là Paravirtualization. Ở đây, nhà ảo thuật trưng bày các cách thay thế để thực hiện các hoạt động phần cứng tương tự, theo cách hiệu quả hơn. Nếu HĐH khách biết cách sử dụng các giao diện thay thế này, thì nó sẽ tạo ra một hypercall trực tiếp để nói chuyện với nhà ảo thuật. Chế độ hoạt động này được gọi là Xen Paravirtualization (Xen-PV).</w:t>
+      </w:r>
+    </w:p>
+    <w:p>
+      <w:pPr>
+        <w:shd w:val="clear" w:color="auto" w:fill="FFFFFF"/>
+        <w:ind w:firstLine="720"/>
+        <w:textAlignment w:val="baseline"/>
+        <w:rPr>
+          <w:rFonts w:ascii="Arial" w:hAnsi="Arial" w:cs="Arial"/>
+          <w:color w:val="666666"/>
+          <w:sz w:val="27"/>
+          <w:szCs w:val="27"/>
+        </w:rPr>
+      </w:pPr>
+      <w:r>
+        <w:rPr>
+          <w:rFonts w:ascii="Arial" w:hAnsi="Arial" w:cs="Arial"/>
+          <w:color w:val="666666"/>
+          <w:sz w:val="27"/>
+          <w:szCs w:val="27"/>
+        </w:rPr>
+        <w:t>Khi HĐH khách không hỗ trợ paravirtualization, một cách tiếp cận khác gọi là Xen Virtual Virtual Machine (Xen-HVM) được sử dụng. Trong chế độ này, Xen sử dụng </w:t>
+      </w:r>
+      <w:hyperlink r:id="rId9" w:history="1">
+        <w:r>
+          <w:rPr>
+            <w:rStyle w:val="Hyperlink"/>
+            <w:rFonts w:ascii="Arial" w:hAnsi="Arial"/>
+            <w:color w:val="3B8DBD"/>
+            <w:sz w:val="27"/>
+            <w:szCs w:val="27"/>
+            <w:bdr w:val="none" w:sz="0" w:space="0" w:color="auto" w:frame="1"/>
+          </w:rPr>
+          <w:t>QEMU</w:t>
+        </w:r>
+      </w:hyperlink>
+      <w:r>
+        <w:rPr>
+          <w:rStyle w:val="attrlink"/>
+          <w:rFonts w:ascii="Arial" w:hAnsi="Arial" w:cs="Arial"/>
+          <w:color w:val="666666"/>
+          <w:sz w:val="27"/>
+          <w:szCs w:val="27"/>
+          <w:bdr w:val="none" w:sz="0" w:space="0" w:color="auto" w:frame="1"/>
+        </w:rPr>
+        <w:t> để cung cấp mô phỏng phần cứng hoàn chỉnh. Để sử dụng Xen-HVM, hệ thống máy chủ </w:t>
+      </w:r>
+      <w:hyperlink r:id="rId10" w:history="1">
+        <w:r>
+          <w:rPr>
+            <w:rStyle w:val="Hyperlink"/>
+            <w:rFonts w:ascii="Arial" w:hAnsi="Arial"/>
+            <w:color w:val="3B8DBD"/>
+            <w:sz w:val="27"/>
+            <w:szCs w:val="27"/>
+            <w:bdr w:val="none" w:sz="0" w:space="0" w:color="auto" w:frame="1"/>
+          </w:rPr>
+          <w:t>hỗ trợ ảo hóa</w:t>
+        </w:r>
+      </w:hyperlink>
+      <w:r>
+        <w:rPr>
+          <w:rStyle w:val="attrlink"/>
+          <w:rFonts w:ascii="Arial" w:hAnsi="Arial" w:cs="Arial"/>
+          <w:color w:val="666666"/>
+          <w:sz w:val="27"/>
+          <w:szCs w:val="27"/>
+          <w:bdr w:val="none" w:sz="0" w:space="0" w:color="auto" w:frame="1"/>
+        </w:rPr>
+        <w:t> phải được cung cấp.</w:t>
+      </w:r>
+    </w:p>
+    <w:p>
+      <w:pPr>
+        <w:pStyle w:val="ListParagraph"/>
+        <w:spacing w:line="312" w:lineRule="auto"/>
+        <w:ind w:left="1080"/>
+        <w:rPr>
+          <w:rFonts w:asciiTheme="majorHAnsi" w:hAnsiTheme="majorHAnsi" w:cstheme="majorHAnsi"/>
+          <w:sz w:val="28"/>
+          <w:szCs w:val="28"/>
+          <w:lang w:val="en-US"/>
+        </w:rPr>
+      </w:pPr>
+      <w:r>
+        <w:rPr>
+          <w:rFonts w:asciiTheme="majorHAnsi" w:hAnsiTheme="majorHAnsi" w:cstheme="majorHAnsi"/>
+          <w:color w:val="FF0000"/>
+          <w:sz w:val="28"/>
+          <w:szCs w:val="28"/>
+          <w:lang w:val="en-US"/>
+        </w:rPr>
+        <w:t xml:space="preserve"> </w:t>
       </w:r>
     </w:p>
     <w:p>
@@ -5499,6 +5938,11 @@
       <w:lang w:val="en-US"/>
     </w:rPr>
   </w:style>
+  <w:style w:type="character" w:customStyle="1" w:styleId="attrlink">
+    <w:name w:val="attrlink"/>
+    <w:basedOn w:val="DefaultParagraphFont"/>
+    <w:rsid w:val="002C6909"/>
+  </w:style>
 </w:styles>
 </file>
 
@@ -5792,7 +6236,7 @@
 </file>
 
 <file path=customXml/itemProps1.xml><?xml version="1.0" encoding="utf-8"?>
-<ds:datastoreItem xmlns:ds="http://schemas.openxmlformats.org/officeDocument/2006/customXml" ds:itemID="{22F23421-6FC0-4A45-927C-D239ACEE977A}">
+<ds:datastoreItem xmlns:ds="http://schemas.openxmlformats.org/officeDocument/2006/customXml" ds:itemID="{8F43BAB1-4E88-4B1A-809A-1C0F6481597A}">
   <ds:schemaRefs>
     <ds:schemaRef ds:uri="http://schemas.openxmlformats.org/officeDocument/2006/bibliography"/>
   </ds:schemaRefs>

</xml_diff>